<commit_message>
empecé a incluir en el diseño del quiz 1 la solución de los puntos con sympy
</commit_message>
<xml_diff>
--- a/3_planeacion/3_evaluacion/1_parciales/1_parcial/1_parcial_asesoria_retroalimentacion/Parcial1_AlgebraTrigonometria_UdeA_2025-08-27_1.docx
+++ b/3_planeacion/3_evaluacion/1_parciales/1_parcial/1_parcial_asesoria_retroalimentacion/Parcial1_AlgebraTrigonometria_UdeA_2025-08-27_1.docx
@@ -67,21 +67,28 @@
     <w:p>
       <w:pPr>
         <w:spacing w:after="240"/>
-      </w:pPr>
-      <w:proofErr w:type="spellStart"/>
+        <w:rPr>
+          <w:lang w:val="es-CO"/>
+        </w:rPr>
+      </w:pPr>
       <w:r>
-        <w:t>Docente</w:t>
+        <w:rPr>
+          <w:lang w:val="es-CO"/>
+        </w:rPr>
+        <w:t>Docente: ____________________________</w:t>
       </w:r>
-      <w:proofErr w:type="spellEnd"/>
+    </w:p>
+    <w:p>
+      <w:pPr>
+        <w:spacing w:after="240"/>
+        <w:rPr>
+          <w:lang w:val="es-CO"/>
+        </w:rPr>
+      </w:pPr>
       <w:r>
-        <w:t>: ____________________________</w:t>
-      </w:r>
-    </w:p>
-    <w:p>
-      <w:pPr>
-        <w:spacing w:after="240"/>
-      </w:pPr>
-      <w:r>
+        <w:rPr>
+          <w:lang w:val="es-CO"/>
+        </w:rPr>
         <w:t xml:space="preserve">Nombre: ____________________________    Grupo: _______   </w:t>
       </w:r>
     </w:p>
@@ -191,8 +198,78 @@
         <w:rPr>
           <w:sz w:val="24"/>
         </w:rPr>
-        <w:t>: (2*sqrt(18) - 3*sqrt(8)) + (sqrt(50) - 2*sqrt(2))   [10 pts]</w:t>
+        <w:t>: (2*</w:t>
       </w:r>
+      <w:proofErr w:type="gramStart"/>
+      <w:r>
+        <w:rPr>
+          <w:sz w:val="24"/>
+        </w:rPr>
+        <w:t>sqrt(</w:t>
+      </w:r>
+      <w:proofErr w:type="gramEnd"/>
+      <w:r>
+        <w:rPr>
+          <w:sz w:val="24"/>
+        </w:rPr>
+        <w:t>18) - 3*</w:t>
+      </w:r>
+      <w:proofErr w:type="gramStart"/>
+      <w:r>
+        <w:rPr>
+          <w:sz w:val="24"/>
+        </w:rPr>
+        <w:t>sqrt(</w:t>
+      </w:r>
+      <w:proofErr w:type="gramEnd"/>
+      <w:r>
+        <w:rPr>
+          <w:sz w:val="24"/>
+        </w:rPr>
+        <w:t>8)) + (</w:t>
+      </w:r>
+      <w:proofErr w:type="gramStart"/>
+      <w:r>
+        <w:rPr>
+          <w:sz w:val="24"/>
+        </w:rPr>
+        <w:t>sqrt(</w:t>
+      </w:r>
+      <w:proofErr w:type="gramEnd"/>
+      <w:r>
+        <w:rPr>
+          <w:sz w:val="24"/>
+        </w:rPr>
+        <w:t>50) - 2*</w:t>
+      </w:r>
+      <w:proofErr w:type="gramStart"/>
+      <w:r>
+        <w:rPr>
+          <w:sz w:val="24"/>
+        </w:rPr>
+        <w:t>sqrt(</w:t>
+      </w:r>
+      <w:proofErr w:type="gramEnd"/>
+      <w:r>
+        <w:rPr>
+          <w:sz w:val="24"/>
+        </w:rPr>
+        <w:t>2</w:t>
+      </w:r>
+      <w:proofErr w:type="gramStart"/>
+      <w:r>
+        <w:rPr>
+          <w:sz w:val="24"/>
+        </w:rPr>
+        <w:t xml:space="preserve">))   </w:t>
+      </w:r>
+      <w:proofErr w:type="gramEnd"/>
+      <w:r>
+        <w:rPr>
+          <w:sz w:val="24"/>
+        </w:rPr>
+        <w:t>[10 pts]</w:t>
+      </w:r>
     </w:p>
     <w:p>
       <w:pPr>
@@ -206,7 +283,39 @@
           <w:sz w:val="24"/>
           <w:lang w:val="es-CO"/>
         </w:rPr>
-        <w:t xml:space="preserve">Escriba en notación científica: (a) 0.00007245   (b) 52,300,000   [5 </w:t>
+        <w:t>Escriba en notación científica: (a) 0.00007245</w:t>
+      </w:r>
+      <w:proofErr w:type="gramStart"/>
+      <w:r>
+        <w:rPr>
+          <w:sz w:val="24"/>
+          <w:lang w:val="es-CO"/>
+        </w:rPr>
+        <w:t xml:space="preserve">   (</w:t>
+      </w:r>
+      <w:proofErr w:type="gramEnd"/>
+      <w:r>
+        <w:rPr>
+          <w:sz w:val="24"/>
+          <w:lang w:val="es-CO"/>
+        </w:rPr>
+        <w:t>b) 52,300,000</w:t>
+      </w:r>
+      <w:proofErr w:type="gramStart"/>
+      <w:r>
+        <w:rPr>
+          <w:sz w:val="24"/>
+          <w:lang w:val="es-CO"/>
+        </w:rPr>
+        <w:t xml:space="preserve">   [</w:t>
+      </w:r>
+      <w:proofErr w:type="gramEnd"/>
+      <w:r>
+        <w:rPr>
+          <w:sz w:val="24"/>
+          <w:lang w:val="es-CO"/>
+        </w:rPr>
+        <w:t xml:space="preserve">5 </w:t>
       </w:r>
       <w:proofErr w:type="spellStart"/>
       <w:r>
@@ -250,7 +359,15 @@
           <w:sz w:val="24"/>
           <w:lang w:val="es-CO"/>
         </w:rPr>
-        <w:t>(81)/</w:t>
+        <w:t>(</w:t>
+      </w:r>
+      <w:proofErr w:type="gramStart"/>
+      <w:r>
+        <w:rPr>
+          <w:sz w:val="24"/>
+          <w:lang w:val="es-CO"/>
+        </w:rPr>
+        <w:t>81)/</w:t>
       </w:r>
       <w:proofErr w:type="spellStart"/>
       <w:r>
@@ -266,7 +383,15 @@
           <w:sz w:val="24"/>
           <w:lang w:val="es-CO"/>
         </w:rPr>
-        <w:t xml:space="preserve">(50) en forma decimal y clasifique como racional o irracional.   </w:t>
+        <w:t>(</w:t>
+      </w:r>
+      <w:proofErr w:type="gramEnd"/>
+      <w:r>
+        <w:rPr>
+          <w:sz w:val="24"/>
+          <w:lang w:val="es-CO"/>
+        </w:rPr>
+        <w:t xml:space="preserve">50) en forma decimal y clasifique como racional o irracional.   </w:t>
       </w:r>
       <w:r>
         <w:rPr>
@@ -274,6 +399,269 @@
         </w:rPr>
         <w:t>[5 pts]</w:t>
       </w:r>
+      <w:r>
+        <w:rPr>
+          <w:sz w:val="24"/>
+        </w:rPr>
+        <w:t xml:space="preserve">  </w:t>
+      </w:r>
+    </w:p>
+    <w:p>
+      <w:pPr>
+        <w:pStyle w:val="Listaconnmeros"/>
+        <w:numPr>
+          <w:ilvl w:val="0"/>
+          <w:numId w:val="0"/>
+        </w:numPr>
+        <w:ind w:left="360" w:hanging="360"/>
+        <w:rPr>
+          <w:sz w:val="24"/>
+        </w:rPr>
+      </w:pPr>
+    </w:p>
+    <w:p>
+      <w:pPr>
+        <w:pStyle w:val="Listaconnmeros"/>
+        <w:numPr>
+          <w:ilvl w:val="0"/>
+          <w:numId w:val="0"/>
+        </w:numPr>
+        <w:ind w:left="360" w:hanging="360"/>
+        <w:rPr>
+          <w:sz w:val="24"/>
+        </w:rPr>
+      </w:pPr>
+    </w:p>
+    <w:p>
+      <w:pPr>
+        <w:pStyle w:val="Listaconnmeros"/>
+        <w:numPr>
+          <w:ilvl w:val="0"/>
+          <w:numId w:val="0"/>
+        </w:numPr>
+        <w:ind w:left="360" w:hanging="360"/>
+        <w:rPr>
+          <w:sz w:val="24"/>
+        </w:rPr>
+      </w:pPr>
+    </w:p>
+    <w:p>
+      <w:pPr>
+        <w:pStyle w:val="Listaconnmeros"/>
+        <w:numPr>
+          <w:ilvl w:val="0"/>
+          <w:numId w:val="0"/>
+        </w:numPr>
+        <w:ind w:left="360" w:hanging="360"/>
+        <w:rPr>
+          <w:sz w:val="24"/>
+        </w:rPr>
+      </w:pPr>
+    </w:p>
+    <w:p>
+      <w:pPr>
+        <w:pStyle w:val="Listaconnmeros"/>
+        <w:numPr>
+          <w:ilvl w:val="0"/>
+          <w:numId w:val="0"/>
+        </w:numPr>
+        <w:ind w:left="360" w:hanging="360"/>
+        <w:rPr>
+          <w:sz w:val="24"/>
+        </w:rPr>
+      </w:pPr>
+    </w:p>
+    <w:p>
+      <w:pPr>
+        <w:pStyle w:val="Listaconnmeros"/>
+        <w:numPr>
+          <w:ilvl w:val="0"/>
+          <w:numId w:val="0"/>
+        </w:numPr>
+        <w:ind w:left="360" w:hanging="360"/>
+        <w:rPr>
+          <w:sz w:val="24"/>
+        </w:rPr>
+      </w:pPr>
+    </w:p>
+    <w:p>
+      <w:pPr>
+        <w:pStyle w:val="Listaconnmeros"/>
+        <w:numPr>
+          <w:ilvl w:val="0"/>
+          <w:numId w:val="0"/>
+        </w:numPr>
+        <w:ind w:left="360" w:hanging="360"/>
+        <w:rPr>
+          <w:sz w:val="24"/>
+        </w:rPr>
+      </w:pPr>
+    </w:p>
+    <w:p>
+      <w:pPr>
+        <w:pStyle w:val="Listaconnmeros"/>
+        <w:numPr>
+          <w:ilvl w:val="0"/>
+          <w:numId w:val="0"/>
+        </w:numPr>
+        <w:ind w:left="360" w:hanging="360"/>
+        <w:rPr>
+          <w:sz w:val="24"/>
+        </w:rPr>
+      </w:pPr>
+    </w:p>
+    <w:p>
+      <w:pPr>
+        <w:pStyle w:val="Listaconnmeros"/>
+        <w:numPr>
+          <w:ilvl w:val="0"/>
+          <w:numId w:val="0"/>
+        </w:numPr>
+        <w:ind w:left="360" w:hanging="360"/>
+        <w:rPr>
+          <w:sz w:val="24"/>
+        </w:rPr>
+      </w:pPr>
+    </w:p>
+    <w:p>
+      <w:pPr>
+        <w:pStyle w:val="Listaconnmeros"/>
+        <w:numPr>
+          <w:ilvl w:val="0"/>
+          <w:numId w:val="0"/>
+        </w:numPr>
+        <w:ind w:left="360" w:hanging="360"/>
+        <w:rPr>
+          <w:sz w:val="24"/>
+        </w:rPr>
+      </w:pPr>
+    </w:p>
+    <w:p>
+      <w:pPr>
+        <w:pStyle w:val="Listaconnmeros"/>
+        <w:numPr>
+          <w:ilvl w:val="0"/>
+          <w:numId w:val="0"/>
+        </w:numPr>
+        <w:ind w:left="360" w:hanging="360"/>
+        <w:rPr>
+          <w:sz w:val="24"/>
+        </w:rPr>
+      </w:pPr>
+    </w:p>
+    <w:p>
+      <w:pPr>
+        <w:pStyle w:val="Listaconnmeros"/>
+        <w:numPr>
+          <w:ilvl w:val="0"/>
+          <w:numId w:val="0"/>
+        </w:numPr>
+        <w:ind w:left="360" w:hanging="360"/>
+        <w:rPr>
+          <w:sz w:val="24"/>
+        </w:rPr>
+      </w:pPr>
+    </w:p>
+    <w:p>
+      <w:pPr>
+        <w:pStyle w:val="Listaconnmeros"/>
+        <w:numPr>
+          <w:ilvl w:val="0"/>
+          <w:numId w:val="0"/>
+        </w:numPr>
+        <w:ind w:left="360" w:hanging="360"/>
+        <w:rPr>
+          <w:sz w:val="24"/>
+        </w:rPr>
+      </w:pPr>
+    </w:p>
+    <w:p>
+      <w:pPr>
+        <w:pStyle w:val="Listaconnmeros"/>
+        <w:numPr>
+          <w:ilvl w:val="0"/>
+          <w:numId w:val="0"/>
+        </w:numPr>
+        <w:ind w:left="360" w:hanging="360"/>
+        <w:rPr>
+          <w:sz w:val="24"/>
+        </w:rPr>
+      </w:pPr>
+    </w:p>
+    <w:p>
+      <w:pPr>
+        <w:pStyle w:val="Listaconnmeros"/>
+        <w:numPr>
+          <w:ilvl w:val="0"/>
+          <w:numId w:val="0"/>
+        </w:numPr>
+        <w:ind w:left="360" w:hanging="360"/>
+        <w:rPr>
+          <w:sz w:val="24"/>
+        </w:rPr>
+      </w:pPr>
+    </w:p>
+    <w:p>
+      <w:pPr>
+        <w:pStyle w:val="Listaconnmeros"/>
+        <w:numPr>
+          <w:ilvl w:val="0"/>
+          <w:numId w:val="0"/>
+        </w:numPr>
+        <w:ind w:left="360" w:hanging="360"/>
+        <w:rPr>
+          <w:sz w:val="24"/>
+        </w:rPr>
+      </w:pPr>
+    </w:p>
+    <w:p>
+      <w:pPr>
+        <w:pStyle w:val="Listaconnmeros"/>
+        <w:numPr>
+          <w:ilvl w:val="0"/>
+          <w:numId w:val="0"/>
+        </w:numPr>
+        <w:ind w:left="360" w:hanging="360"/>
+        <w:rPr>
+          <w:sz w:val="24"/>
+        </w:rPr>
+      </w:pPr>
+    </w:p>
+    <w:p>
+      <w:pPr>
+        <w:pStyle w:val="Listaconnmeros"/>
+        <w:numPr>
+          <w:ilvl w:val="0"/>
+          <w:numId w:val="0"/>
+        </w:numPr>
+        <w:ind w:left="360" w:hanging="360"/>
+        <w:rPr>
+          <w:sz w:val="24"/>
+        </w:rPr>
+      </w:pPr>
+    </w:p>
+    <w:p>
+      <w:pPr>
+        <w:pStyle w:val="Listaconnmeros"/>
+        <w:numPr>
+          <w:ilvl w:val="0"/>
+          <w:numId w:val="0"/>
+        </w:numPr>
+        <w:ind w:left="360" w:hanging="360"/>
+        <w:rPr>
+          <w:sz w:val="24"/>
+        </w:rPr>
+      </w:pPr>
+    </w:p>
+    <w:p>
+      <w:pPr>
+        <w:pStyle w:val="Listaconnmeros"/>
+        <w:numPr>
+          <w:ilvl w:val="0"/>
+          <w:numId w:val="0"/>
+        </w:numPr>
+        <w:ind w:left="360" w:hanging="360"/>
+      </w:pPr>
     </w:p>
     <w:p>
       <w:pPr>
@@ -320,7 +708,55 @@
           <w:sz w:val="24"/>
           <w:lang w:val="es-CO"/>
         </w:rPr>
-        <w:t xml:space="preserve">Expanda y simplifique: (x + 2y)^2 - (x - y)^2   [10 </w:t>
+        <w:t>Expanda y simplifique: (x + 2</w:t>
+      </w:r>
+      <w:proofErr w:type="gramStart"/>
+      <w:r>
+        <w:rPr>
+          <w:sz w:val="24"/>
+          <w:lang w:val="es-CO"/>
+        </w:rPr>
+        <w:t>y)^</w:t>
+      </w:r>
+      <w:proofErr w:type="gramEnd"/>
+      <w:r>
+        <w:rPr>
+          <w:sz w:val="24"/>
+          <w:lang w:val="es-CO"/>
+        </w:rPr>
+        <w:t xml:space="preserve">2 - (x - </w:t>
+      </w:r>
+      <w:proofErr w:type="gramStart"/>
+      <w:r>
+        <w:rPr>
+          <w:sz w:val="24"/>
+          <w:lang w:val="es-CO"/>
+        </w:rPr>
+        <w:t>y)^</w:t>
+      </w:r>
+      <w:proofErr w:type="gramEnd"/>
+      <w:r>
+        <w:rPr>
+          <w:sz w:val="24"/>
+          <w:lang w:val="es-CO"/>
+        </w:rPr>
+        <w:t>2</w:t>
+      </w:r>
+      <w:proofErr w:type="gramStart"/>
+      <w:r>
+        <w:rPr>
+          <w:sz w:val="24"/>
+          <w:lang w:val="es-CO"/>
+        </w:rPr>
+        <w:t xml:space="preserve">   [</w:t>
+      </w:r>
+      <w:proofErr w:type="gramEnd"/>
+      <w:r>
+        <w:rPr>
+          <w:sz w:val="24"/>
+          <w:lang w:val="es-CO"/>
+        </w:rPr>
+        <w:t xml:space="preserve">10 </w:t>
       </w:r>
       <w:proofErr w:type="spellStart"/>
       <w:r>
@@ -351,7 +787,23 @@
           <w:sz w:val="24"/>
           <w:lang w:val="es-CO"/>
         </w:rPr>
-        <w:t xml:space="preserve">Factorice completamente: 4x^2 - 25y^2   [10 </w:t>
+        <w:t>Factorice completamente: 4x^2 - 25y^2</w:t>
+      </w:r>
+      <w:proofErr w:type="gramStart"/>
+      <w:r>
+        <w:rPr>
+          <w:sz w:val="24"/>
+          <w:lang w:val="es-CO"/>
+        </w:rPr>
+        <w:t xml:space="preserve">   [</w:t>
+      </w:r>
+      <w:proofErr w:type="gramEnd"/>
+      <w:r>
+        <w:rPr>
+          <w:sz w:val="24"/>
+          <w:lang w:val="es-CO"/>
+        </w:rPr>
+        <w:t xml:space="preserve">10 </w:t>
       </w:r>
       <w:proofErr w:type="spellStart"/>
       <w:r>
@@ -369,6 +821,502 @@
         </w:rPr>
         <w:t>]</w:t>
       </w:r>
+      <w:r>
+        <w:rPr>
+          <w:sz w:val="24"/>
+          <w:lang w:val="es-CO"/>
+        </w:rPr>
+        <w:t xml:space="preserve">  </w:t>
+      </w:r>
+    </w:p>
+    <w:p>
+      <w:pPr>
+        <w:pStyle w:val="Listaconnmeros"/>
+        <w:numPr>
+          <w:ilvl w:val="0"/>
+          <w:numId w:val="0"/>
+        </w:numPr>
+        <w:ind w:left="360" w:hanging="360"/>
+        <w:rPr>
+          <w:sz w:val="24"/>
+          <w:lang w:val="es-CO"/>
+        </w:rPr>
+      </w:pPr>
+    </w:p>
+    <w:p>
+      <w:pPr>
+        <w:pStyle w:val="Listaconnmeros"/>
+        <w:numPr>
+          <w:ilvl w:val="0"/>
+          <w:numId w:val="0"/>
+        </w:numPr>
+        <w:ind w:left="360" w:hanging="360"/>
+        <w:rPr>
+          <w:sz w:val="24"/>
+          <w:lang w:val="es-CO"/>
+        </w:rPr>
+      </w:pPr>
+    </w:p>
+    <w:p>
+      <w:pPr>
+        <w:pStyle w:val="Listaconnmeros"/>
+        <w:numPr>
+          <w:ilvl w:val="0"/>
+          <w:numId w:val="0"/>
+        </w:numPr>
+        <w:ind w:left="360" w:hanging="360"/>
+        <w:rPr>
+          <w:sz w:val="24"/>
+          <w:lang w:val="es-CO"/>
+        </w:rPr>
+      </w:pPr>
+    </w:p>
+    <w:p>
+      <w:pPr>
+        <w:pStyle w:val="Listaconnmeros"/>
+        <w:numPr>
+          <w:ilvl w:val="0"/>
+          <w:numId w:val="0"/>
+        </w:numPr>
+        <w:ind w:left="360" w:hanging="360"/>
+        <w:rPr>
+          <w:sz w:val="24"/>
+          <w:lang w:val="es-CO"/>
+        </w:rPr>
+      </w:pPr>
+    </w:p>
+    <w:p>
+      <w:pPr>
+        <w:pStyle w:val="Listaconnmeros"/>
+        <w:numPr>
+          <w:ilvl w:val="0"/>
+          <w:numId w:val="0"/>
+        </w:numPr>
+        <w:ind w:left="360" w:hanging="360"/>
+        <w:rPr>
+          <w:sz w:val="24"/>
+          <w:lang w:val="es-CO"/>
+        </w:rPr>
+      </w:pPr>
+    </w:p>
+    <w:p>
+      <w:pPr>
+        <w:pStyle w:val="Listaconnmeros"/>
+        <w:numPr>
+          <w:ilvl w:val="0"/>
+          <w:numId w:val="0"/>
+        </w:numPr>
+        <w:ind w:left="360" w:hanging="360"/>
+        <w:rPr>
+          <w:sz w:val="24"/>
+          <w:lang w:val="es-CO"/>
+        </w:rPr>
+      </w:pPr>
+    </w:p>
+    <w:p>
+      <w:pPr>
+        <w:pStyle w:val="Listaconnmeros"/>
+        <w:numPr>
+          <w:ilvl w:val="0"/>
+          <w:numId w:val="0"/>
+        </w:numPr>
+        <w:ind w:left="360" w:hanging="360"/>
+        <w:rPr>
+          <w:sz w:val="24"/>
+          <w:lang w:val="es-CO"/>
+        </w:rPr>
+      </w:pPr>
+    </w:p>
+    <w:p>
+      <w:pPr>
+        <w:pStyle w:val="Listaconnmeros"/>
+        <w:numPr>
+          <w:ilvl w:val="0"/>
+          <w:numId w:val="0"/>
+        </w:numPr>
+        <w:ind w:left="360" w:hanging="360"/>
+        <w:rPr>
+          <w:sz w:val="24"/>
+          <w:lang w:val="es-CO"/>
+        </w:rPr>
+      </w:pPr>
+    </w:p>
+    <w:p>
+      <w:pPr>
+        <w:pStyle w:val="Listaconnmeros"/>
+        <w:numPr>
+          <w:ilvl w:val="0"/>
+          <w:numId w:val="0"/>
+        </w:numPr>
+        <w:ind w:left="360" w:hanging="360"/>
+        <w:rPr>
+          <w:sz w:val="24"/>
+          <w:lang w:val="es-CO"/>
+        </w:rPr>
+      </w:pPr>
+    </w:p>
+    <w:p>
+      <w:pPr>
+        <w:pStyle w:val="Listaconnmeros"/>
+        <w:numPr>
+          <w:ilvl w:val="0"/>
+          <w:numId w:val="0"/>
+        </w:numPr>
+        <w:ind w:left="360" w:hanging="360"/>
+        <w:rPr>
+          <w:sz w:val="24"/>
+          <w:lang w:val="es-CO"/>
+        </w:rPr>
+      </w:pPr>
+    </w:p>
+    <w:p>
+      <w:pPr>
+        <w:pStyle w:val="Listaconnmeros"/>
+        <w:numPr>
+          <w:ilvl w:val="0"/>
+          <w:numId w:val="0"/>
+        </w:numPr>
+        <w:ind w:left="360" w:hanging="360"/>
+        <w:rPr>
+          <w:sz w:val="24"/>
+          <w:lang w:val="es-CO"/>
+        </w:rPr>
+      </w:pPr>
+    </w:p>
+    <w:p>
+      <w:pPr>
+        <w:pStyle w:val="Listaconnmeros"/>
+        <w:numPr>
+          <w:ilvl w:val="0"/>
+          <w:numId w:val="0"/>
+        </w:numPr>
+        <w:ind w:left="360" w:hanging="360"/>
+        <w:rPr>
+          <w:sz w:val="24"/>
+          <w:lang w:val="es-CO"/>
+        </w:rPr>
+      </w:pPr>
+    </w:p>
+    <w:p>
+      <w:pPr>
+        <w:pStyle w:val="Listaconnmeros"/>
+        <w:numPr>
+          <w:ilvl w:val="0"/>
+          <w:numId w:val="0"/>
+        </w:numPr>
+        <w:ind w:left="360" w:hanging="360"/>
+        <w:rPr>
+          <w:sz w:val="24"/>
+          <w:lang w:val="es-CO"/>
+        </w:rPr>
+      </w:pPr>
+    </w:p>
+    <w:p>
+      <w:pPr>
+        <w:pStyle w:val="Listaconnmeros"/>
+        <w:numPr>
+          <w:ilvl w:val="0"/>
+          <w:numId w:val="0"/>
+        </w:numPr>
+        <w:ind w:left="360" w:hanging="360"/>
+        <w:rPr>
+          <w:sz w:val="24"/>
+          <w:lang w:val="es-CO"/>
+        </w:rPr>
+      </w:pPr>
+    </w:p>
+    <w:p>
+      <w:pPr>
+        <w:pStyle w:val="Listaconnmeros"/>
+        <w:numPr>
+          <w:ilvl w:val="0"/>
+          <w:numId w:val="0"/>
+        </w:numPr>
+        <w:ind w:left="360" w:hanging="360"/>
+        <w:rPr>
+          <w:sz w:val="24"/>
+          <w:lang w:val="es-CO"/>
+        </w:rPr>
+      </w:pPr>
+    </w:p>
+    <w:p>
+      <w:pPr>
+        <w:pStyle w:val="Listaconnmeros"/>
+        <w:numPr>
+          <w:ilvl w:val="0"/>
+          <w:numId w:val="0"/>
+        </w:numPr>
+        <w:ind w:left="360" w:hanging="360"/>
+        <w:rPr>
+          <w:sz w:val="24"/>
+          <w:lang w:val="es-CO"/>
+        </w:rPr>
+      </w:pPr>
+    </w:p>
+    <w:p>
+      <w:pPr>
+        <w:pStyle w:val="Listaconnmeros"/>
+        <w:numPr>
+          <w:ilvl w:val="0"/>
+          <w:numId w:val="0"/>
+        </w:numPr>
+        <w:ind w:left="360" w:hanging="360"/>
+        <w:rPr>
+          <w:sz w:val="24"/>
+          <w:lang w:val="es-CO"/>
+        </w:rPr>
+      </w:pPr>
+    </w:p>
+    <w:p>
+      <w:pPr>
+        <w:pStyle w:val="Listaconnmeros"/>
+        <w:numPr>
+          <w:ilvl w:val="0"/>
+          <w:numId w:val="0"/>
+        </w:numPr>
+        <w:ind w:left="360" w:hanging="360"/>
+        <w:rPr>
+          <w:sz w:val="24"/>
+          <w:lang w:val="es-CO"/>
+        </w:rPr>
+      </w:pPr>
+    </w:p>
+    <w:p>
+      <w:pPr>
+        <w:pStyle w:val="Listaconnmeros"/>
+        <w:numPr>
+          <w:ilvl w:val="0"/>
+          <w:numId w:val="0"/>
+        </w:numPr>
+        <w:ind w:left="360" w:hanging="360"/>
+        <w:rPr>
+          <w:sz w:val="24"/>
+          <w:lang w:val="es-CO"/>
+        </w:rPr>
+      </w:pPr>
+    </w:p>
+    <w:p>
+      <w:pPr>
+        <w:pStyle w:val="Listaconnmeros"/>
+        <w:numPr>
+          <w:ilvl w:val="0"/>
+          <w:numId w:val="0"/>
+        </w:numPr>
+        <w:ind w:left="360" w:hanging="360"/>
+        <w:rPr>
+          <w:sz w:val="24"/>
+          <w:lang w:val="es-CO"/>
+        </w:rPr>
+      </w:pPr>
+    </w:p>
+    <w:p>
+      <w:pPr>
+        <w:pStyle w:val="Listaconnmeros"/>
+        <w:numPr>
+          <w:ilvl w:val="0"/>
+          <w:numId w:val="0"/>
+        </w:numPr>
+        <w:ind w:left="360" w:hanging="360"/>
+        <w:rPr>
+          <w:sz w:val="24"/>
+          <w:lang w:val="es-CO"/>
+        </w:rPr>
+      </w:pPr>
+    </w:p>
+    <w:p>
+      <w:pPr>
+        <w:pStyle w:val="Listaconnmeros"/>
+        <w:numPr>
+          <w:ilvl w:val="0"/>
+          <w:numId w:val="0"/>
+        </w:numPr>
+        <w:ind w:left="360" w:hanging="360"/>
+        <w:rPr>
+          <w:sz w:val="24"/>
+          <w:lang w:val="es-CO"/>
+        </w:rPr>
+      </w:pPr>
+    </w:p>
+    <w:p>
+      <w:pPr>
+        <w:pStyle w:val="Listaconnmeros"/>
+        <w:numPr>
+          <w:ilvl w:val="0"/>
+          <w:numId w:val="0"/>
+        </w:numPr>
+        <w:ind w:left="360" w:hanging="360"/>
+        <w:rPr>
+          <w:sz w:val="24"/>
+          <w:lang w:val="es-CO"/>
+        </w:rPr>
+      </w:pPr>
+    </w:p>
+    <w:p>
+      <w:pPr>
+        <w:pStyle w:val="Listaconnmeros"/>
+        <w:numPr>
+          <w:ilvl w:val="0"/>
+          <w:numId w:val="0"/>
+        </w:numPr>
+        <w:ind w:left="360" w:hanging="360"/>
+        <w:rPr>
+          <w:sz w:val="24"/>
+          <w:lang w:val="es-CO"/>
+        </w:rPr>
+      </w:pPr>
+    </w:p>
+    <w:p>
+      <w:pPr>
+        <w:pStyle w:val="Listaconnmeros"/>
+        <w:numPr>
+          <w:ilvl w:val="0"/>
+          <w:numId w:val="0"/>
+        </w:numPr>
+        <w:ind w:left="360" w:hanging="360"/>
+        <w:rPr>
+          <w:sz w:val="24"/>
+          <w:lang w:val="es-CO"/>
+        </w:rPr>
+      </w:pPr>
+    </w:p>
+    <w:p>
+      <w:pPr>
+        <w:pStyle w:val="Listaconnmeros"/>
+        <w:numPr>
+          <w:ilvl w:val="0"/>
+          <w:numId w:val="0"/>
+        </w:numPr>
+        <w:ind w:left="360" w:hanging="360"/>
+        <w:rPr>
+          <w:sz w:val="24"/>
+          <w:lang w:val="es-CO"/>
+        </w:rPr>
+      </w:pPr>
+    </w:p>
+    <w:p>
+      <w:pPr>
+        <w:pStyle w:val="Listaconnmeros"/>
+        <w:numPr>
+          <w:ilvl w:val="0"/>
+          <w:numId w:val="0"/>
+        </w:numPr>
+        <w:ind w:left="360" w:hanging="360"/>
+        <w:rPr>
+          <w:sz w:val="24"/>
+          <w:lang w:val="es-CO"/>
+        </w:rPr>
+      </w:pPr>
+    </w:p>
+    <w:p>
+      <w:pPr>
+        <w:pStyle w:val="Listaconnmeros"/>
+        <w:numPr>
+          <w:ilvl w:val="0"/>
+          <w:numId w:val="0"/>
+        </w:numPr>
+        <w:ind w:left="360" w:hanging="360"/>
+        <w:rPr>
+          <w:sz w:val="24"/>
+          <w:lang w:val="es-CO"/>
+        </w:rPr>
+      </w:pPr>
+    </w:p>
+    <w:p>
+      <w:pPr>
+        <w:pStyle w:val="Listaconnmeros"/>
+        <w:numPr>
+          <w:ilvl w:val="0"/>
+          <w:numId w:val="0"/>
+        </w:numPr>
+        <w:ind w:left="360" w:hanging="360"/>
+        <w:rPr>
+          <w:sz w:val="24"/>
+          <w:lang w:val="es-CO"/>
+        </w:rPr>
+      </w:pPr>
+    </w:p>
+    <w:p>
+      <w:pPr>
+        <w:pStyle w:val="Listaconnmeros"/>
+        <w:numPr>
+          <w:ilvl w:val="0"/>
+          <w:numId w:val="0"/>
+        </w:numPr>
+        <w:ind w:left="360" w:hanging="360"/>
+        <w:rPr>
+          <w:sz w:val="24"/>
+          <w:lang w:val="es-CO"/>
+        </w:rPr>
+      </w:pPr>
+    </w:p>
+    <w:p>
+      <w:pPr>
+        <w:pStyle w:val="Listaconnmeros"/>
+        <w:numPr>
+          <w:ilvl w:val="0"/>
+          <w:numId w:val="0"/>
+        </w:numPr>
+        <w:ind w:left="360" w:hanging="360"/>
+        <w:rPr>
+          <w:sz w:val="24"/>
+          <w:lang w:val="es-CO"/>
+        </w:rPr>
+      </w:pPr>
+    </w:p>
+    <w:p>
+      <w:pPr>
+        <w:pStyle w:val="Listaconnmeros"/>
+        <w:numPr>
+          <w:ilvl w:val="0"/>
+          <w:numId w:val="0"/>
+        </w:numPr>
+        <w:ind w:left="360" w:hanging="360"/>
+        <w:rPr>
+          <w:sz w:val="24"/>
+          <w:lang w:val="es-CO"/>
+        </w:rPr>
+      </w:pPr>
+    </w:p>
+    <w:p>
+      <w:pPr>
+        <w:pStyle w:val="Listaconnmeros"/>
+        <w:numPr>
+          <w:ilvl w:val="0"/>
+          <w:numId w:val="0"/>
+        </w:numPr>
+        <w:ind w:left="360" w:hanging="360"/>
+        <w:rPr>
+          <w:sz w:val="24"/>
+          <w:lang w:val="es-CO"/>
+        </w:rPr>
+      </w:pPr>
+    </w:p>
+    <w:p>
+      <w:pPr>
+        <w:pStyle w:val="Listaconnmeros"/>
+        <w:numPr>
+          <w:ilvl w:val="0"/>
+          <w:numId w:val="0"/>
+        </w:numPr>
+        <w:ind w:left="360" w:hanging="360"/>
+        <w:rPr>
+          <w:sz w:val="24"/>
+          <w:lang w:val="es-CO"/>
+        </w:rPr>
+      </w:pPr>
+    </w:p>
+    <w:p>
+      <w:pPr>
+        <w:pStyle w:val="Listaconnmeros"/>
+        <w:numPr>
+          <w:ilvl w:val="0"/>
+          <w:numId w:val="0"/>
+        </w:numPr>
+        <w:ind w:left="360" w:hanging="360"/>
+        <w:rPr>
+          <w:lang w:val="es-CO"/>
+        </w:rPr>
+      </w:pPr>
     </w:p>
     <w:p>
       <w:pPr>
@@ -428,7 +1376,23 @@
           <w:sz w:val="24"/>
           <w:lang w:val="es-CO"/>
         </w:rPr>
-        <w:t xml:space="preserve"> el producto: (3 + 2i)*(1 - i). Indique sus coordenadas en el plano complejo.   </w:t>
+        <w:t xml:space="preserve"> el producto: (3 + 2</w:t>
+      </w:r>
+      <w:proofErr w:type="gramStart"/>
+      <w:r>
+        <w:rPr>
+          <w:sz w:val="24"/>
+          <w:lang w:val="es-CO"/>
+        </w:rPr>
+        <w:t>i)*</w:t>
+      </w:r>
+      <w:proofErr w:type="gramEnd"/>
+      <w:r>
+        <w:rPr>
+          <w:sz w:val="24"/>
+          <w:lang w:val="es-CO"/>
+        </w:rPr>
+        <w:t xml:space="preserve">(1 - i). Indique sus coordenadas en el plano complejo.   </w:t>
       </w:r>
       <w:r>
         <w:rPr>
@@ -454,6 +1418,464 @@
         </w:rPr>
         <w:t>[7 pts]</w:t>
       </w:r>
+      <w:r>
+        <w:rPr>
+          <w:sz w:val="24"/>
+        </w:rPr>
+        <w:t xml:space="preserve">  </w:t>
+      </w:r>
+    </w:p>
+    <w:p>
+      <w:pPr>
+        <w:pStyle w:val="Listaconnmeros"/>
+        <w:numPr>
+          <w:ilvl w:val="0"/>
+          <w:numId w:val="0"/>
+        </w:numPr>
+        <w:ind w:left="360" w:hanging="360"/>
+        <w:rPr>
+          <w:sz w:val="24"/>
+        </w:rPr>
+      </w:pPr>
+    </w:p>
+    <w:p>
+      <w:pPr>
+        <w:pStyle w:val="Listaconnmeros"/>
+        <w:numPr>
+          <w:ilvl w:val="0"/>
+          <w:numId w:val="0"/>
+        </w:numPr>
+        <w:ind w:left="360" w:hanging="360"/>
+        <w:rPr>
+          <w:sz w:val="24"/>
+        </w:rPr>
+      </w:pPr>
+    </w:p>
+    <w:p>
+      <w:pPr>
+        <w:pStyle w:val="Listaconnmeros"/>
+        <w:numPr>
+          <w:ilvl w:val="0"/>
+          <w:numId w:val="0"/>
+        </w:numPr>
+        <w:ind w:left="360" w:hanging="360"/>
+        <w:rPr>
+          <w:sz w:val="24"/>
+        </w:rPr>
+      </w:pPr>
+    </w:p>
+    <w:p>
+      <w:pPr>
+        <w:pStyle w:val="Listaconnmeros"/>
+        <w:numPr>
+          <w:ilvl w:val="0"/>
+          <w:numId w:val="0"/>
+        </w:numPr>
+        <w:ind w:left="360" w:hanging="360"/>
+        <w:rPr>
+          <w:sz w:val="24"/>
+        </w:rPr>
+      </w:pPr>
+    </w:p>
+    <w:p>
+      <w:pPr>
+        <w:pStyle w:val="Listaconnmeros"/>
+        <w:numPr>
+          <w:ilvl w:val="0"/>
+          <w:numId w:val="0"/>
+        </w:numPr>
+        <w:ind w:left="360" w:hanging="360"/>
+        <w:rPr>
+          <w:sz w:val="24"/>
+        </w:rPr>
+      </w:pPr>
+    </w:p>
+    <w:p>
+      <w:pPr>
+        <w:pStyle w:val="Listaconnmeros"/>
+        <w:numPr>
+          <w:ilvl w:val="0"/>
+          <w:numId w:val="0"/>
+        </w:numPr>
+        <w:ind w:left="360" w:hanging="360"/>
+        <w:rPr>
+          <w:sz w:val="24"/>
+        </w:rPr>
+      </w:pPr>
+    </w:p>
+    <w:p>
+      <w:pPr>
+        <w:pStyle w:val="Listaconnmeros"/>
+        <w:numPr>
+          <w:ilvl w:val="0"/>
+          <w:numId w:val="0"/>
+        </w:numPr>
+        <w:ind w:left="360" w:hanging="360"/>
+        <w:rPr>
+          <w:sz w:val="24"/>
+        </w:rPr>
+      </w:pPr>
+    </w:p>
+    <w:p>
+      <w:pPr>
+        <w:pStyle w:val="Listaconnmeros"/>
+        <w:numPr>
+          <w:ilvl w:val="0"/>
+          <w:numId w:val="0"/>
+        </w:numPr>
+        <w:ind w:left="360" w:hanging="360"/>
+        <w:rPr>
+          <w:sz w:val="24"/>
+        </w:rPr>
+      </w:pPr>
+    </w:p>
+    <w:p>
+      <w:pPr>
+        <w:pStyle w:val="Listaconnmeros"/>
+        <w:numPr>
+          <w:ilvl w:val="0"/>
+          <w:numId w:val="0"/>
+        </w:numPr>
+        <w:ind w:left="360" w:hanging="360"/>
+        <w:rPr>
+          <w:sz w:val="24"/>
+        </w:rPr>
+      </w:pPr>
+    </w:p>
+    <w:p>
+      <w:pPr>
+        <w:pStyle w:val="Listaconnmeros"/>
+        <w:numPr>
+          <w:ilvl w:val="0"/>
+          <w:numId w:val="0"/>
+        </w:numPr>
+        <w:ind w:left="360" w:hanging="360"/>
+        <w:rPr>
+          <w:sz w:val="24"/>
+        </w:rPr>
+      </w:pPr>
+    </w:p>
+    <w:p>
+      <w:pPr>
+        <w:pStyle w:val="Listaconnmeros"/>
+        <w:numPr>
+          <w:ilvl w:val="0"/>
+          <w:numId w:val="0"/>
+        </w:numPr>
+        <w:ind w:left="360" w:hanging="360"/>
+        <w:rPr>
+          <w:sz w:val="24"/>
+        </w:rPr>
+      </w:pPr>
+    </w:p>
+    <w:p>
+      <w:pPr>
+        <w:pStyle w:val="Listaconnmeros"/>
+        <w:numPr>
+          <w:ilvl w:val="0"/>
+          <w:numId w:val="0"/>
+        </w:numPr>
+        <w:ind w:left="360" w:hanging="360"/>
+        <w:rPr>
+          <w:sz w:val="24"/>
+        </w:rPr>
+      </w:pPr>
+    </w:p>
+    <w:p>
+      <w:pPr>
+        <w:pStyle w:val="Listaconnmeros"/>
+        <w:numPr>
+          <w:ilvl w:val="0"/>
+          <w:numId w:val="0"/>
+        </w:numPr>
+        <w:ind w:left="360" w:hanging="360"/>
+        <w:rPr>
+          <w:sz w:val="24"/>
+        </w:rPr>
+      </w:pPr>
+    </w:p>
+    <w:p>
+      <w:pPr>
+        <w:pStyle w:val="Listaconnmeros"/>
+        <w:numPr>
+          <w:ilvl w:val="0"/>
+          <w:numId w:val="0"/>
+        </w:numPr>
+        <w:ind w:left="360" w:hanging="360"/>
+        <w:rPr>
+          <w:sz w:val="24"/>
+        </w:rPr>
+      </w:pPr>
+    </w:p>
+    <w:p>
+      <w:pPr>
+        <w:pStyle w:val="Listaconnmeros"/>
+        <w:numPr>
+          <w:ilvl w:val="0"/>
+          <w:numId w:val="0"/>
+        </w:numPr>
+        <w:ind w:left="360" w:hanging="360"/>
+        <w:rPr>
+          <w:sz w:val="24"/>
+        </w:rPr>
+      </w:pPr>
+    </w:p>
+    <w:p>
+      <w:pPr>
+        <w:pStyle w:val="Listaconnmeros"/>
+        <w:numPr>
+          <w:ilvl w:val="0"/>
+          <w:numId w:val="0"/>
+        </w:numPr>
+        <w:ind w:left="360" w:hanging="360"/>
+        <w:rPr>
+          <w:sz w:val="24"/>
+        </w:rPr>
+      </w:pPr>
+    </w:p>
+    <w:p>
+      <w:pPr>
+        <w:pStyle w:val="Listaconnmeros"/>
+        <w:numPr>
+          <w:ilvl w:val="0"/>
+          <w:numId w:val="0"/>
+        </w:numPr>
+        <w:ind w:left="360" w:hanging="360"/>
+        <w:rPr>
+          <w:sz w:val="24"/>
+        </w:rPr>
+      </w:pPr>
+    </w:p>
+    <w:p>
+      <w:pPr>
+        <w:pStyle w:val="Listaconnmeros"/>
+        <w:numPr>
+          <w:ilvl w:val="0"/>
+          <w:numId w:val="0"/>
+        </w:numPr>
+        <w:ind w:left="360" w:hanging="360"/>
+        <w:rPr>
+          <w:sz w:val="24"/>
+        </w:rPr>
+      </w:pPr>
+    </w:p>
+    <w:p>
+      <w:pPr>
+        <w:pStyle w:val="Listaconnmeros"/>
+        <w:numPr>
+          <w:ilvl w:val="0"/>
+          <w:numId w:val="0"/>
+        </w:numPr>
+        <w:ind w:left="360" w:hanging="360"/>
+        <w:rPr>
+          <w:sz w:val="24"/>
+        </w:rPr>
+      </w:pPr>
+    </w:p>
+    <w:p>
+      <w:pPr>
+        <w:pStyle w:val="Listaconnmeros"/>
+        <w:numPr>
+          <w:ilvl w:val="0"/>
+          <w:numId w:val="0"/>
+        </w:numPr>
+        <w:ind w:left="360" w:hanging="360"/>
+        <w:rPr>
+          <w:sz w:val="24"/>
+        </w:rPr>
+      </w:pPr>
+    </w:p>
+    <w:p>
+      <w:pPr>
+        <w:pStyle w:val="Listaconnmeros"/>
+        <w:numPr>
+          <w:ilvl w:val="0"/>
+          <w:numId w:val="0"/>
+        </w:numPr>
+        <w:ind w:left="360" w:hanging="360"/>
+        <w:rPr>
+          <w:sz w:val="24"/>
+        </w:rPr>
+      </w:pPr>
+    </w:p>
+    <w:p>
+      <w:pPr>
+        <w:pStyle w:val="Listaconnmeros"/>
+        <w:numPr>
+          <w:ilvl w:val="0"/>
+          <w:numId w:val="0"/>
+        </w:numPr>
+        <w:ind w:left="360" w:hanging="360"/>
+        <w:rPr>
+          <w:sz w:val="24"/>
+        </w:rPr>
+      </w:pPr>
+    </w:p>
+    <w:p>
+      <w:pPr>
+        <w:pStyle w:val="Listaconnmeros"/>
+        <w:numPr>
+          <w:ilvl w:val="0"/>
+          <w:numId w:val="0"/>
+        </w:numPr>
+        <w:ind w:left="360" w:hanging="360"/>
+        <w:rPr>
+          <w:sz w:val="24"/>
+        </w:rPr>
+      </w:pPr>
+    </w:p>
+    <w:p>
+      <w:pPr>
+        <w:pStyle w:val="Listaconnmeros"/>
+        <w:numPr>
+          <w:ilvl w:val="0"/>
+          <w:numId w:val="0"/>
+        </w:numPr>
+        <w:ind w:left="360" w:hanging="360"/>
+        <w:rPr>
+          <w:sz w:val="24"/>
+        </w:rPr>
+      </w:pPr>
+    </w:p>
+    <w:p>
+      <w:pPr>
+        <w:pStyle w:val="Listaconnmeros"/>
+        <w:numPr>
+          <w:ilvl w:val="0"/>
+          <w:numId w:val="0"/>
+        </w:numPr>
+        <w:ind w:left="360" w:hanging="360"/>
+        <w:rPr>
+          <w:sz w:val="24"/>
+        </w:rPr>
+      </w:pPr>
+    </w:p>
+    <w:p>
+      <w:pPr>
+        <w:pStyle w:val="Listaconnmeros"/>
+        <w:numPr>
+          <w:ilvl w:val="0"/>
+          <w:numId w:val="0"/>
+        </w:numPr>
+        <w:ind w:left="360" w:hanging="360"/>
+        <w:rPr>
+          <w:sz w:val="24"/>
+        </w:rPr>
+      </w:pPr>
+    </w:p>
+    <w:p>
+      <w:pPr>
+        <w:pStyle w:val="Listaconnmeros"/>
+        <w:numPr>
+          <w:ilvl w:val="0"/>
+          <w:numId w:val="0"/>
+        </w:numPr>
+        <w:ind w:left="360" w:hanging="360"/>
+        <w:rPr>
+          <w:sz w:val="24"/>
+        </w:rPr>
+      </w:pPr>
+    </w:p>
+    <w:p>
+      <w:pPr>
+        <w:pStyle w:val="Listaconnmeros"/>
+        <w:numPr>
+          <w:ilvl w:val="0"/>
+          <w:numId w:val="0"/>
+        </w:numPr>
+        <w:ind w:left="360" w:hanging="360"/>
+        <w:rPr>
+          <w:sz w:val="24"/>
+        </w:rPr>
+      </w:pPr>
+    </w:p>
+    <w:p>
+      <w:pPr>
+        <w:pStyle w:val="Listaconnmeros"/>
+        <w:numPr>
+          <w:ilvl w:val="0"/>
+          <w:numId w:val="0"/>
+        </w:numPr>
+        <w:ind w:left="360" w:hanging="360"/>
+        <w:rPr>
+          <w:sz w:val="24"/>
+        </w:rPr>
+      </w:pPr>
+    </w:p>
+    <w:p>
+      <w:pPr>
+        <w:pStyle w:val="Listaconnmeros"/>
+        <w:numPr>
+          <w:ilvl w:val="0"/>
+          <w:numId w:val="0"/>
+        </w:numPr>
+        <w:ind w:left="360" w:hanging="360"/>
+        <w:rPr>
+          <w:sz w:val="24"/>
+        </w:rPr>
+      </w:pPr>
+    </w:p>
+    <w:p>
+      <w:pPr>
+        <w:pStyle w:val="Listaconnmeros"/>
+        <w:numPr>
+          <w:ilvl w:val="0"/>
+          <w:numId w:val="0"/>
+        </w:numPr>
+        <w:ind w:left="360" w:hanging="360"/>
+        <w:rPr>
+          <w:sz w:val="24"/>
+        </w:rPr>
+      </w:pPr>
+    </w:p>
+    <w:p>
+      <w:pPr>
+        <w:pStyle w:val="Listaconnmeros"/>
+        <w:numPr>
+          <w:ilvl w:val="0"/>
+          <w:numId w:val="0"/>
+        </w:numPr>
+        <w:ind w:left="360" w:hanging="360"/>
+        <w:rPr>
+          <w:sz w:val="24"/>
+        </w:rPr>
+      </w:pPr>
+    </w:p>
+    <w:p>
+      <w:pPr>
+        <w:pStyle w:val="Listaconnmeros"/>
+        <w:numPr>
+          <w:ilvl w:val="0"/>
+          <w:numId w:val="0"/>
+        </w:numPr>
+        <w:ind w:left="360" w:hanging="360"/>
+        <w:rPr>
+          <w:sz w:val="24"/>
+        </w:rPr>
+      </w:pPr>
+    </w:p>
+    <w:p>
+      <w:pPr>
+        <w:pStyle w:val="Listaconnmeros"/>
+        <w:numPr>
+          <w:ilvl w:val="0"/>
+          <w:numId w:val="0"/>
+        </w:numPr>
+        <w:ind w:left="360" w:hanging="360"/>
+        <w:rPr>
+          <w:sz w:val="24"/>
+        </w:rPr>
+      </w:pPr>
+    </w:p>
+    <w:p>
+      <w:pPr>
+        <w:pStyle w:val="Listaconnmeros"/>
+        <w:numPr>
+          <w:ilvl w:val="0"/>
+          <w:numId w:val="0"/>
+        </w:numPr>
+        <w:ind w:left="360" w:hanging="360"/>
+      </w:pPr>
     </w:p>
     <w:p>
       <w:pPr>
@@ -504,8 +1926,22 @@
         <w:rPr>
           <w:sz w:val="24"/>
         </w:rPr>
-        <w:t>: 2x^2 - 3x - 5 = 0   [10 pts]</w:t>
+        <w:t>: 2x^2 - 3x - 5 = 0</w:t>
       </w:r>
+      <w:proofErr w:type="gramStart"/>
+      <w:r>
+        <w:rPr>
+          <w:sz w:val="24"/>
+        </w:rPr>
+        <w:t xml:space="preserve">   [</w:t>
+      </w:r>
+      <w:proofErr w:type="gramEnd"/>
+      <w:r>
+        <w:rPr>
+          <w:sz w:val="24"/>
+        </w:rPr>
+        <w:t>10 pts]</w:t>
+      </w:r>
     </w:p>
     <w:p>
       <w:pPr>
@@ -519,7 +1955,23 @@
           <w:sz w:val="24"/>
           <w:lang w:val="es-CO"/>
         </w:rPr>
-        <w:t xml:space="preserve">Resuelva la inecuación y represente la solución en la recta real: 3x - 7 &gt; 2x + 5   [10 </w:t>
+        <w:t>Resuelva la inecuación y represente la solución en la recta real: 3x - 7 &gt; 2x + 5</w:t>
+      </w:r>
+      <w:proofErr w:type="gramStart"/>
+      <w:r>
+        <w:rPr>
+          <w:sz w:val="24"/>
+          <w:lang w:val="es-CO"/>
+        </w:rPr>
+        <w:t xml:space="preserve">   [</w:t>
+      </w:r>
+      <w:proofErr w:type="gramEnd"/>
+      <w:r>
+        <w:rPr>
+          <w:sz w:val="24"/>
+          <w:lang w:val="es-CO"/>
+        </w:rPr>
+        <w:t xml:space="preserve">10 </w:t>
       </w:r>
       <w:proofErr w:type="spellStart"/>
       <w:r>
@@ -550,7 +2002,23 @@
           <w:sz w:val="24"/>
           <w:lang w:val="es-CO"/>
         </w:rPr>
-        <w:t xml:space="preserve">Halle las raíces reales: x^4 - 16 = 0   [5 </w:t>
+        <w:t>Halle las raíces reales: x^4 - 16 = 0</w:t>
+      </w:r>
+      <w:proofErr w:type="gramStart"/>
+      <w:r>
+        <w:rPr>
+          <w:sz w:val="24"/>
+          <w:lang w:val="es-CO"/>
+        </w:rPr>
+        <w:t xml:space="preserve">   [</w:t>
+      </w:r>
+      <w:proofErr w:type="gramEnd"/>
+      <w:r>
+        <w:rPr>
+          <w:sz w:val="24"/>
+          <w:lang w:val="es-CO"/>
+        </w:rPr>
+        <w:t xml:space="preserve">5 </w:t>
       </w:r>
       <w:proofErr w:type="spellStart"/>
       <w:r>
@@ -571,6 +2039,495 @@
     </w:p>
     <w:p>
       <w:pPr>
+        <w:pStyle w:val="Listaconnmeros"/>
+        <w:numPr>
+          <w:ilvl w:val="0"/>
+          <w:numId w:val="0"/>
+        </w:numPr>
+        <w:ind w:left="360" w:hanging="360"/>
+        <w:rPr>
+          <w:sz w:val="24"/>
+          <w:lang w:val="es-CO"/>
+        </w:rPr>
+      </w:pPr>
+    </w:p>
+    <w:p>
+      <w:pPr>
+        <w:pStyle w:val="Listaconnmeros"/>
+        <w:numPr>
+          <w:ilvl w:val="0"/>
+          <w:numId w:val="0"/>
+        </w:numPr>
+        <w:ind w:left="360" w:hanging="360"/>
+        <w:rPr>
+          <w:sz w:val="24"/>
+          <w:lang w:val="es-CO"/>
+        </w:rPr>
+      </w:pPr>
+    </w:p>
+    <w:p>
+      <w:pPr>
+        <w:pStyle w:val="Listaconnmeros"/>
+        <w:numPr>
+          <w:ilvl w:val="0"/>
+          <w:numId w:val="0"/>
+        </w:numPr>
+        <w:ind w:left="360" w:hanging="360"/>
+        <w:rPr>
+          <w:sz w:val="24"/>
+          <w:lang w:val="es-CO"/>
+        </w:rPr>
+      </w:pPr>
+    </w:p>
+    <w:p>
+      <w:pPr>
+        <w:pStyle w:val="Listaconnmeros"/>
+        <w:numPr>
+          <w:ilvl w:val="0"/>
+          <w:numId w:val="0"/>
+        </w:numPr>
+        <w:ind w:left="360" w:hanging="360"/>
+        <w:rPr>
+          <w:sz w:val="24"/>
+          <w:lang w:val="es-CO"/>
+        </w:rPr>
+      </w:pPr>
+    </w:p>
+    <w:p>
+      <w:pPr>
+        <w:pStyle w:val="Listaconnmeros"/>
+        <w:numPr>
+          <w:ilvl w:val="0"/>
+          <w:numId w:val="0"/>
+        </w:numPr>
+        <w:ind w:left="360" w:hanging="360"/>
+        <w:rPr>
+          <w:sz w:val="24"/>
+          <w:lang w:val="es-CO"/>
+        </w:rPr>
+      </w:pPr>
+    </w:p>
+    <w:p>
+      <w:pPr>
+        <w:pStyle w:val="Listaconnmeros"/>
+        <w:numPr>
+          <w:ilvl w:val="0"/>
+          <w:numId w:val="0"/>
+        </w:numPr>
+        <w:ind w:left="360" w:hanging="360"/>
+        <w:rPr>
+          <w:sz w:val="24"/>
+          <w:lang w:val="es-CO"/>
+        </w:rPr>
+      </w:pPr>
+    </w:p>
+    <w:p>
+      <w:pPr>
+        <w:pStyle w:val="Listaconnmeros"/>
+        <w:numPr>
+          <w:ilvl w:val="0"/>
+          <w:numId w:val="0"/>
+        </w:numPr>
+        <w:ind w:left="360" w:hanging="360"/>
+        <w:rPr>
+          <w:sz w:val="24"/>
+          <w:lang w:val="es-CO"/>
+        </w:rPr>
+      </w:pPr>
+    </w:p>
+    <w:p>
+      <w:pPr>
+        <w:pStyle w:val="Listaconnmeros"/>
+        <w:numPr>
+          <w:ilvl w:val="0"/>
+          <w:numId w:val="0"/>
+        </w:numPr>
+        <w:ind w:left="360" w:hanging="360"/>
+        <w:rPr>
+          <w:sz w:val="24"/>
+          <w:lang w:val="es-CO"/>
+        </w:rPr>
+      </w:pPr>
+    </w:p>
+    <w:p>
+      <w:pPr>
+        <w:pStyle w:val="Listaconnmeros"/>
+        <w:numPr>
+          <w:ilvl w:val="0"/>
+          <w:numId w:val="0"/>
+        </w:numPr>
+        <w:ind w:left="360" w:hanging="360"/>
+        <w:rPr>
+          <w:sz w:val="24"/>
+          <w:lang w:val="es-CO"/>
+        </w:rPr>
+      </w:pPr>
+    </w:p>
+    <w:p>
+      <w:pPr>
+        <w:pStyle w:val="Listaconnmeros"/>
+        <w:numPr>
+          <w:ilvl w:val="0"/>
+          <w:numId w:val="0"/>
+        </w:numPr>
+        <w:ind w:left="360" w:hanging="360"/>
+        <w:rPr>
+          <w:sz w:val="24"/>
+          <w:lang w:val="es-CO"/>
+        </w:rPr>
+      </w:pPr>
+    </w:p>
+    <w:p>
+      <w:pPr>
+        <w:pStyle w:val="Listaconnmeros"/>
+        <w:numPr>
+          <w:ilvl w:val="0"/>
+          <w:numId w:val="0"/>
+        </w:numPr>
+        <w:ind w:left="360" w:hanging="360"/>
+        <w:rPr>
+          <w:sz w:val="24"/>
+          <w:lang w:val="es-CO"/>
+        </w:rPr>
+      </w:pPr>
+    </w:p>
+    <w:p>
+      <w:pPr>
+        <w:pStyle w:val="Listaconnmeros"/>
+        <w:numPr>
+          <w:ilvl w:val="0"/>
+          <w:numId w:val="0"/>
+        </w:numPr>
+        <w:ind w:left="360" w:hanging="360"/>
+        <w:rPr>
+          <w:sz w:val="24"/>
+          <w:lang w:val="es-CO"/>
+        </w:rPr>
+      </w:pPr>
+    </w:p>
+    <w:p>
+      <w:pPr>
+        <w:pStyle w:val="Listaconnmeros"/>
+        <w:numPr>
+          <w:ilvl w:val="0"/>
+          <w:numId w:val="0"/>
+        </w:numPr>
+        <w:ind w:left="360" w:hanging="360"/>
+        <w:rPr>
+          <w:sz w:val="24"/>
+          <w:lang w:val="es-CO"/>
+        </w:rPr>
+      </w:pPr>
+    </w:p>
+    <w:p>
+      <w:pPr>
+        <w:pStyle w:val="Listaconnmeros"/>
+        <w:numPr>
+          <w:ilvl w:val="0"/>
+          <w:numId w:val="0"/>
+        </w:numPr>
+        <w:ind w:left="360" w:hanging="360"/>
+        <w:rPr>
+          <w:sz w:val="24"/>
+          <w:lang w:val="es-CO"/>
+        </w:rPr>
+      </w:pPr>
+    </w:p>
+    <w:p>
+      <w:pPr>
+        <w:pStyle w:val="Listaconnmeros"/>
+        <w:numPr>
+          <w:ilvl w:val="0"/>
+          <w:numId w:val="0"/>
+        </w:numPr>
+        <w:ind w:left="360" w:hanging="360"/>
+        <w:rPr>
+          <w:sz w:val="24"/>
+          <w:lang w:val="es-CO"/>
+        </w:rPr>
+      </w:pPr>
+    </w:p>
+    <w:p>
+      <w:pPr>
+        <w:pStyle w:val="Listaconnmeros"/>
+        <w:numPr>
+          <w:ilvl w:val="0"/>
+          <w:numId w:val="0"/>
+        </w:numPr>
+        <w:ind w:left="360" w:hanging="360"/>
+        <w:rPr>
+          <w:sz w:val="24"/>
+          <w:lang w:val="es-CO"/>
+        </w:rPr>
+      </w:pPr>
+    </w:p>
+    <w:p>
+      <w:pPr>
+        <w:pStyle w:val="Listaconnmeros"/>
+        <w:numPr>
+          <w:ilvl w:val="0"/>
+          <w:numId w:val="0"/>
+        </w:numPr>
+        <w:ind w:left="360" w:hanging="360"/>
+        <w:rPr>
+          <w:sz w:val="24"/>
+          <w:lang w:val="es-CO"/>
+        </w:rPr>
+      </w:pPr>
+    </w:p>
+    <w:p>
+      <w:pPr>
+        <w:pStyle w:val="Listaconnmeros"/>
+        <w:numPr>
+          <w:ilvl w:val="0"/>
+          <w:numId w:val="0"/>
+        </w:numPr>
+        <w:ind w:left="360" w:hanging="360"/>
+        <w:rPr>
+          <w:sz w:val="24"/>
+          <w:lang w:val="es-CO"/>
+        </w:rPr>
+      </w:pPr>
+    </w:p>
+    <w:p>
+      <w:pPr>
+        <w:pStyle w:val="Listaconnmeros"/>
+        <w:numPr>
+          <w:ilvl w:val="0"/>
+          <w:numId w:val="0"/>
+        </w:numPr>
+        <w:ind w:left="360" w:hanging="360"/>
+        <w:rPr>
+          <w:sz w:val="24"/>
+          <w:lang w:val="es-CO"/>
+        </w:rPr>
+      </w:pPr>
+    </w:p>
+    <w:p>
+      <w:pPr>
+        <w:pStyle w:val="Listaconnmeros"/>
+        <w:numPr>
+          <w:ilvl w:val="0"/>
+          <w:numId w:val="0"/>
+        </w:numPr>
+        <w:ind w:left="360" w:hanging="360"/>
+        <w:rPr>
+          <w:sz w:val="24"/>
+          <w:lang w:val="es-CO"/>
+        </w:rPr>
+      </w:pPr>
+    </w:p>
+    <w:p>
+      <w:pPr>
+        <w:pStyle w:val="Listaconnmeros"/>
+        <w:numPr>
+          <w:ilvl w:val="0"/>
+          <w:numId w:val="0"/>
+        </w:numPr>
+        <w:ind w:left="360" w:hanging="360"/>
+        <w:rPr>
+          <w:sz w:val="24"/>
+          <w:lang w:val="es-CO"/>
+        </w:rPr>
+      </w:pPr>
+    </w:p>
+    <w:p>
+      <w:pPr>
+        <w:pStyle w:val="Listaconnmeros"/>
+        <w:numPr>
+          <w:ilvl w:val="0"/>
+          <w:numId w:val="0"/>
+        </w:numPr>
+        <w:ind w:left="360" w:hanging="360"/>
+        <w:rPr>
+          <w:sz w:val="24"/>
+          <w:lang w:val="es-CO"/>
+        </w:rPr>
+      </w:pPr>
+    </w:p>
+    <w:p>
+      <w:pPr>
+        <w:pStyle w:val="Listaconnmeros"/>
+        <w:numPr>
+          <w:ilvl w:val="0"/>
+          <w:numId w:val="0"/>
+        </w:numPr>
+        <w:ind w:left="360" w:hanging="360"/>
+        <w:rPr>
+          <w:sz w:val="24"/>
+          <w:lang w:val="es-CO"/>
+        </w:rPr>
+      </w:pPr>
+    </w:p>
+    <w:p>
+      <w:pPr>
+        <w:pStyle w:val="Listaconnmeros"/>
+        <w:numPr>
+          <w:ilvl w:val="0"/>
+          <w:numId w:val="0"/>
+        </w:numPr>
+        <w:ind w:left="360" w:hanging="360"/>
+        <w:rPr>
+          <w:sz w:val="24"/>
+          <w:lang w:val="es-CO"/>
+        </w:rPr>
+      </w:pPr>
+    </w:p>
+    <w:p>
+      <w:pPr>
+        <w:pStyle w:val="Listaconnmeros"/>
+        <w:numPr>
+          <w:ilvl w:val="0"/>
+          <w:numId w:val="0"/>
+        </w:numPr>
+        <w:ind w:left="360" w:hanging="360"/>
+        <w:rPr>
+          <w:sz w:val="24"/>
+          <w:lang w:val="es-CO"/>
+        </w:rPr>
+      </w:pPr>
+    </w:p>
+    <w:p>
+      <w:pPr>
+        <w:pStyle w:val="Listaconnmeros"/>
+        <w:numPr>
+          <w:ilvl w:val="0"/>
+          <w:numId w:val="0"/>
+        </w:numPr>
+        <w:ind w:left="360" w:hanging="360"/>
+        <w:rPr>
+          <w:sz w:val="24"/>
+          <w:lang w:val="es-CO"/>
+        </w:rPr>
+      </w:pPr>
+    </w:p>
+    <w:p>
+      <w:pPr>
+        <w:pStyle w:val="Listaconnmeros"/>
+        <w:numPr>
+          <w:ilvl w:val="0"/>
+          <w:numId w:val="0"/>
+        </w:numPr>
+        <w:ind w:left="360" w:hanging="360"/>
+        <w:rPr>
+          <w:sz w:val="24"/>
+          <w:lang w:val="es-CO"/>
+        </w:rPr>
+      </w:pPr>
+    </w:p>
+    <w:p>
+      <w:pPr>
+        <w:pStyle w:val="Listaconnmeros"/>
+        <w:numPr>
+          <w:ilvl w:val="0"/>
+          <w:numId w:val="0"/>
+        </w:numPr>
+        <w:ind w:left="360" w:hanging="360"/>
+        <w:rPr>
+          <w:sz w:val="24"/>
+          <w:lang w:val="es-CO"/>
+        </w:rPr>
+      </w:pPr>
+    </w:p>
+    <w:p>
+      <w:pPr>
+        <w:pStyle w:val="Listaconnmeros"/>
+        <w:numPr>
+          <w:ilvl w:val="0"/>
+          <w:numId w:val="0"/>
+        </w:numPr>
+        <w:ind w:left="360" w:hanging="360"/>
+        <w:rPr>
+          <w:sz w:val="24"/>
+          <w:lang w:val="es-CO"/>
+        </w:rPr>
+      </w:pPr>
+    </w:p>
+    <w:p>
+      <w:pPr>
+        <w:pStyle w:val="Listaconnmeros"/>
+        <w:numPr>
+          <w:ilvl w:val="0"/>
+          <w:numId w:val="0"/>
+        </w:numPr>
+        <w:ind w:left="360" w:hanging="360"/>
+        <w:rPr>
+          <w:sz w:val="24"/>
+          <w:lang w:val="es-CO"/>
+        </w:rPr>
+      </w:pPr>
+    </w:p>
+    <w:p>
+      <w:pPr>
+        <w:pStyle w:val="Listaconnmeros"/>
+        <w:numPr>
+          <w:ilvl w:val="0"/>
+          <w:numId w:val="0"/>
+        </w:numPr>
+        <w:ind w:left="360" w:hanging="360"/>
+        <w:rPr>
+          <w:sz w:val="24"/>
+          <w:lang w:val="es-CO"/>
+        </w:rPr>
+      </w:pPr>
+    </w:p>
+    <w:p>
+      <w:pPr>
+        <w:pStyle w:val="Listaconnmeros"/>
+        <w:numPr>
+          <w:ilvl w:val="0"/>
+          <w:numId w:val="0"/>
+        </w:numPr>
+        <w:ind w:left="360" w:hanging="360"/>
+        <w:rPr>
+          <w:sz w:val="24"/>
+          <w:lang w:val="es-CO"/>
+        </w:rPr>
+      </w:pPr>
+    </w:p>
+    <w:p>
+      <w:pPr>
+        <w:pStyle w:val="Listaconnmeros"/>
+        <w:numPr>
+          <w:ilvl w:val="0"/>
+          <w:numId w:val="0"/>
+        </w:numPr>
+        <w:ind w:left="360" w:hanging="360"/>
+        <w:rPr>
+          <w:sz w:val="24"/>
+          <w:lang w:val="es-CO"/>
+        </w:rPr>
+      </w:pPr>
+    </w:p>
+    <w:p>
+      <w:pPr>
+        <w:pStyle w:val="Listaconnmeros"/>
+        <w:numPr>
+          <w:ilvl w:val="0"/>
+          <w:numId w:val="0"/>
+        </w:numPr>
+        <w:ind w:left="360" w:hanging="360"/>
+        <w:rPr>
+          <w:sz w:val="24"/>
+          <w:lang w:val="es-CO"/>
+        </w:rPr>
+      </w:pPr>
+    </w:p>
+    <w:p>
+      <w:pPr>
+        <w:pStyle w:val="Listaconnmeros"/>
+        <w:numPr>
+          <w:ilvl w:val="0"/>
+          <w:numId w:val="0"/>
+        </w:numPr>
+        <w:ind w:left="360" w:hanging="360"/>
+        <w:rPr>
+          <w:lang w:val="es-CO"/>
+        </w:rPr>
+      </w:pPr>
+    </w:p>
+    <w:p>
+      <w:pPr>
         <w:rPr>
           <w:lang w:val="es-CO"/>
         </w:rPr>
@@ -611,7 +2568,6 @@
           <w:sz w:val="24"/>
           <w:lang w:val="es-CO"/>
         </w:rPr>
-        <w:lastRenderedPageBreak/>
         <w:t xml:space="preserve">Una inversión de 5000 crece a 6200 en un año. ¿Cuál fue el porcentaje de crecimiento?   </w:t>
       </w:r>
       <w:r>

</xml_diff>

<commit_message>
agregué la función para asignar los ejercicios de estudio
</commit_message>
<xml_diff>
--- a/3_planeacion/3_evaluacion/1_parciales/1_parcial/1_parcial_asesoria_retroalimentacion/Parcial1_AlgebraTrigonometria_UdeA_2025-08-27_1.docx
+++ b/3_planeacion/3_evaluacion/1_parciales/1_parcial/1_parcial_asesoria_retroalimentacion/Parcial1_AlgebraTrigonometria_UdeA_2025-08-27_1.docx
@@ -6,12 +6,14 @@
       <w:pPr>
         <w:jc w:val="center"/>
         <w:rPr>
+          <w:color w:val="0F243E" w:themeColor="text2" w:themeShade="80"/>
           <w:lang w:val="es-CO"/>
         </w:rPr>
       </w:pPr>
       <w:r>
         <w:rPr>
           <w:b/>
+          <w:color w:val="0F243E" w:themeColor="text2" w:themeShade="80"/>
           <w:sz w:val="32"/>
           <w:lang w:val="es-CO"/>
         </w:rPr>
@@ -22,12 +24,14 @@
       <w:pPr>
         <w:jc w:val="center"/>
         <w:rPr>
+          <w:color w:val="0F243E" w:themeColor="text2" w:themeShade="80"/>
           <w:lang w:val="es-CO"/>
         </w:rPr>
       </w:pPr>
       <w:r>
         <w:rPr>
           <w:b/>
+          <w:color w:val="0F243E" w:themeColor="text2" w:themeShade="80"/>
           <w:sz w:val="28"/>
           <w:lang w:val="es-CO"/>
         </w:rPr>
@@ -38,12 +42,14 @@
       <w:pPr>
         <w:jc w:val="center"/>
         <w:rPr>
+          <w:color w:val="0F243E" w:themeColor="text2" w:themeShade="80"/>
           <w:lang w:val="es-CO"/>
         </w:rPr>
       </w:pPr>
       <w:r>
         <w:rPr>
           <w:b/>
+          <w:color w:val="0F243E" w:themeColor="text2" w:themeShade="80"/>
           <w:sz w:val="28"/>
           <w:lang w:val="es-CO"/>
         </w:rPr>
@@ -54,11 +60,13 @@
       <w:pPr>
         <w:jc w:val="center"/>
         <w:rPr>
+          <w:color w:val="0F243E" w:themeColor="text2" w:themeShade="80"/>
           <w:lang w:val="es-CO"/>
         </w:rPr>
       </w:pPr>
       <w:r>
         <w:rPr>
+          <w:color w:val="0F243E" w:themeColor="text2" w:themeShade="80"/>
           <w:lang w:val="es-CO"/>
         </w:rPr>
         <w:t>Miércoles, 27 de agosto de 2025 – 9:00 a.m. (Duración: 2 horas)</w:t>
@@ -68,11 +76,13 @@
       <w:pPr>
         <w:spacing w:after="240"/>
         <w:rPr>
+          <w:color w:val="0F243E" w:themeColor="text2" w:themeShade="80"/>
           <w:lang w:val="es-CO"/>
         </w:rPr>
       </w:pPr>
       <w:r>
         <w:rPr>
+          <w:color w:val="0F243E" w:themeColor="text2" w:themeShade="80"/>
           <w:lang w:val="es-CO"/>
         </w:rPr>
         <w:t>Docente: ____________________________</w:t>
@@ -82,25 +92,43 @@
       <w:pPr>
         <w:spacing w:after="240"/>
         <w:rPr>
+          <w:color w:val="0F243E" w:themeColor="text2" w:themeShade="80"/>
           <w:lang w:val="es-CO"/>
         </w:rPr>
       </w:pPr>
       <w:r>
         <w:rPr>
-          <w:lang w:val="es-CO"/>
-        </w:rPr>
-        <w:t xml:space="preserve">Nombre: ____________________________    Grupo: _______   </w:t>
+          <w:color w:val="0F243E" w:themeColor="text2" w:themeShade="80"/>
+          <w:lang w:val="es-CO"/>
+        </w:rPr>
+        <w:t>Nombre: ____________________________</w:t>
       </w:r>
-    </w:p>
-    <w:p>
-      <w:pPr>
-        <w:rPr>
-          <w:lang w:val="es-CO"/>
-        </w:rPr>
-      </w:pPr>
       <w:r>
         <w:rPr>
+          <w:color w:val="0F243E" w:themeColor="text2" w:themeShade="80"/>
+          <w:lang w:val="es-CO"/>
+        </w:rPr>
+        <w:t>______________________________________</w:t>
+      </w:r>
+      <w:r>
+        <w:rPr>
+          <w:color w:val="0F243E" w:themeColor="text2" w:themeShade="80"/>
+          <w:lang w:val="es-CO"/>
+        </w:rPr>
+        <w:t xml:space="preserve">  </w:t>
+      </w:r>
+    </w:p>
+    <w:p>
+      <w:pPr>
+        <w:rPr>
+          <w:color w:val="0F243E" w:themeColor="text2" w:themeShade="80"/>
+          <w:lang w:val="es-CO"/>
+        </w:rPr>
+      </w:pPr>
+      <w:r>
+        <w:rPr>
           <w:b/>
+          <w:color w:val="0F243E" w:themeColor="text2" w:themeShade="80"/>
           <w:sz w:val="24"/>
           <w:lang w:val="es-CO"/>
         </w:rPr>
@@ -111,11 +139,13 @@
       <w:pPr>
         <w:spacing w:after="120"/>
         <w:rPr>
+          <w:color w:val="0F243E" w:themeColor="text2" w:themeShade="80"/>
           <w:lang w:val="es-CO"/>
         </w:rPr>
       </w:pPr>
       <w:r>
         <w:rPr>
+          <w:color w:val="0F243E" w:themeColor="text2" w:themeShade="80"/>
           <w:lang w:val="es-CO"/>
         </w:rPr>
         <w:t>1) Responda de manera clara y justifique sus procedimientos.</w:t>
@@ -125,11 +155,13 @@
       <w:pPr>
         <w:spacing w:after="120"/>
         <w:rPr>
+          <w:color w:val="0F243E" w:themeColor="text2" w:themeShade="80"/>
           <w:lang w:val="es-CO"/>
         </w:rPr>
       </w:pPr>
       <w:r>
         <w:rPr>
+          <w:color w:val="0F243E" w:themeColor="text2" w:themeShade="80"/>
           <w:lang w:val="es-CO"/>
         </w:rPr>
         <w:t>2) Puede utilizar calculadora científica no programable.</w:t>
@@ -139,11 +171,13 @@
       <w:pPr>
         <w:spacing w:after="120"/>
         <w:rPr>
+          <w:color w:val="0F243E" w:themeColor="text2" w:themeShade="80"/>
           <w:lang w:val="es-CO"/>
         </w:rPr>
       </w:pPr>
       <w:r>
         <w:rPr>
+          <w:color w:val="0F243E" w:themeColor="text2" w:themeShade="80"/>
           <w:lang w:val="es-CO"/>
         </w:rPr>
         <w:t>3) Valor total: 100 puntos.</w:t>
@@ -152,12 +186,14 @@
     <w:p>
       <w:pPr>
         <w:rPr>
+          <w:color w:val="0F243E" w:themeColor="text2" w:themeShade="80"/>
           <w:lang w:val="es-CO"/>
         </w:rPr>
       </w:pPr>
       <w:r>
         <w:rPr>
           <w:b/>
+          <w:color w:val="0F243E" w:themeColor="text2" w:themeShade="80"/>
           <w:sz w:val="24"/>
           <w:lang w:val="es-CO"/>
         </w:rPr>
@@ -167,6 +203,7 @@
       <w:r>
         <w:rPr>
           <w:b/>
+          <w:color w:val="0F243E" w:themeColor="text2" w:themeShade="80"/>
           <w:sz w:val="24"/>
           <w:lang w:val="es-CO"/>
         </w:rPr>
@@ -176,6 +213,7 @@
       <w:r>
         <w:rPr>
           <w:b/>
+          <w:color w:val="0F243E" w:themeColor="text2" w:themeShade="80"/>
           <w:sz w:val="24"/>
           <w:lang w:val="es-CO"/>
         </w:rPr>
@@ -185,10 +223,14 @@
     <w:p>
       <w:pPr>
         <w:pStyle w:val="Listaconnmeros"/>
+        <w:rPr>
+          <w:color w:val="0F243E" w:themeColor="text2" w:themeShade="80"/>
+        </w:rPr>
       </w:pPr>
       <w:proofErr w:type="spellStart"/>
       <w:r>
         <w:rPr>
+          <w:color w:val="0F243E" w:themeColor="text2" w:themeShade="80"/>
           <w:sz w:val="24"/>
         </w:rPr>
         <w:t>Simplifique</w:t>
@@ -196,6 +238,7 @@
       <w:proofErr w:type="spellEnd"/>
       <w:r>
         <w:rPr>
+          <w:color w:val="0F243E" w:themeColor="text2" w:themeShade="80"/>
           <w:sz w:val="24"/>
         </w:rPr>
         <w:t>: (2*</w:t>
@@ -203,6 +246,7 @@
       <w:proofErr w:type="gramStart"/>
       <w:r>
         <w:rPr>
+          <w:color w:val="0F243E" w:themeColor="text2" w:themeShade="80"/>
           <w:sz w:val="24"/>
         </w:rPr>
         <w:t>sqrt(</w:t>
@@ -210,6 +254,7 @@
       <w:proofErr w:type="gramEnd"/>
       <w:r>
         <w:rPr>
+          <w:color w:val="0F243E" w:themeColor="text2" w:themeShade="80"/>
           <w:sz w:val="24"/>
         </w:rPr>
         <w:t>18) - 3*</w:t>
@@ -217,6 +262,7 @@
       <w:proofErr w:type="gramStart"/>
       <w:r>
         <w:rPr>
+          <w:color w:val="0F243E" w:themeColor="text2" w:themeShade="80"/>
           <w:sz w:val="24"/>
         </w:rPr>
         <w:t>sqrt(</w:t>
@@ -224,6 +270,7 @@
       <w:proofErr w:type="gramEnd"/>
       <w:r>
         <w:rPr>
+          <w:color w:val="0F243E" w:themeColor="text2" w:themeShade="80"/>
           <w:sz w:val="24"/>
         </w:rPr>
         <w:t>8)) + (</w:t>
@@ -231,6 +278,7 @@
       <w:proofErr w:type="gramStart"/>
       <w:r>
         <w:rPr>
+          <w:color w:val="0F243E" w:themeColor="text2" w:themeShade="80"/>
           <w:sz w:val="24"/>
         </w:rPr>
         <w:t>sqrt(</w:t>
@@ -238,6 +286,7 @@
       <w:proofErr w:type="gramEnd"/>
       <w:r>
         <w:rPr>
+          <w:color w:val="0F243E" w:themeColor="text2" w:themeShade="80"/>
           <w:sz w:val="24"/>
         </w:rPr>
         <w:t>50) - 2*</w:t>
@@ -245,6 +294,7 @@
       <w:proofErr w:type="gramStart"/>
       <w:r>
         <w:rPr>
+          <w:color w:val="0F243E" w:themeColor="text2" w:themeShade="80"/>
           <w:sz w:val="24"/>
         </w:rPr>
         <w:t>sqrt(</w:t>
@@ -252,6 +302,7 @@
       <w:proofErr w:type="gramEnd"/>
       <w:r>
         <w:rPr>
+          <w:color w:val="0F243E" w:themeColor="text2" w:themeShade="80"/>
           <w:sz w:val="24"/>
         </w:rPr>
         <w:t>2</w:t>
@@ -259,6 +310,7 @@
       <w:proofErr w:type="gramStart"/>
       <w:r>
         <w:rPr>
+          <w:color w:val="0F243E" w:themeColor="text2" w:themeShade="80"/>
           <w:sz w:val="24"/>
         </w:rPr>
         <w:t xml:space="preserve">))   </w:t>
@@ -266,6 +318,7 @@
       <w:proofErr w:type="gramEnd"/>
       <w:r>
         <w:rPr>
+          <w:color w:val="0F243E" w:themeColor="text2" w:themeShade="80"/>
           <w:sz w:val="24"/>
         </w:rPr>
         <w:t>[10 pts]</w:t>
@@ -275,11 +328,13 @@
       <w:pPr>
         <w:pStyle w:val="Listaconnmeros"/>
         <w:rPr>
+          <w:color w:val="0F243E" w:themeColor="text2" w:themeShade="80"/>
           <w:lang w:val="es-CO"/>
         </w:rPr>
       </w:pPr>
       <w:r>
         <w:rPr>
+          <w:color w:val="0F243E" w:themeColor="text2" w:themeShade="80"/>
           <w:sz w:val="24"/>
           <w:lang w:val="es-CO"/>
         </w:rPr>
@@ -288,6 +343,7 @@
       <w:proofErr w:type="gramStart"/>
       <w:r>
         <w:rPr>
+          <w:color w:val="0F243E" w:themeColor="text2" w:themeShade="80"/>
           <w:sz w:val="24"/>
           <w:lang w:val="es-CO"/>
         </w:rPr>
@@ -296,6 +352,7 @@
       <w:proofErr w:type="gramEnd"/>
       <w:r>
         <w:rPr>
+          <w:color w:val="0F243E" w:themeColor="text2" w:themeShade="80"/>
           <w:sz w:val="24"/>
           <w:lang w:val="es-CO"/>
         </w:rPr>
@@ -304,6 +361,7 @@
       <w:proofErr w:type="gramStart"/>
       <w:r>
         <w:rPr>
+          <w:color w:val="0F243E" w:themeColor="text2" w:themeShade="80"/>
           <w:sz w:val="24"/>
           <w:lang w:val="es-CO"/>
         </w:rPr>
@@ -312,6 +370,7 @@
       <w:proofErr w:type="gramEnd"/>
       <w:r>
         <w:rPr>
+          <w:color w:val="0F243E" w:themeColor="text2" w:themeShade="80"/>
           <w:sz w:val="24"/>
           <w:lang w:val="es-CO"/>
         </w:rPr>
@@ -320,6 +379,7 @@
       <w:proofErr w:type="spellStart"/>
       <w:r>
         <w:rPr>
+          <w:color w:val="0F243E" w:themeColor="text2" w:themeShade="80"/>
           <w:sz w:val="24"/>
           <w:lang w:val="es-CO"/>
         </w:rPr>
@@ -328,6 +388,7 @@
       <w:proofErr w:type="spellEnd"/>
       <w:r>
         <w:rPr>
+          <w:color w:val="0F243E" w:themeColor="text2" w:themeShade="80"/>
           <w:sz w:val="24"/>
           <w:lang w:val="es-CO"/>
         </w:rPr>
@@ -337,9 +398,13 @@
     <w:p>
       <w:pPr>
         <w:pStyle w:val="Listaconnmeros"/>
+        <w:rPr>
+          <w:color w:val="0F243E" w:themeColor="text2" w:themeShade="80"/>
+        </w:rPr>
       </w:pPr>
       <w:r>
         <w:rPr>
+          <w:color w:val="0F243E" w:themeColor="text2" w:themeShade="80"/>
           <w:sz w:val="24"/>
           <w:lang w:val="es-CO"/>
         </w:rPr>
@@ -348,6 +413,7 @@
       <w:proofErr w:type="spellStart"/>
       <w:r>
         <w:rPr>
+          <w:color w:val="0F243E" w:themeColor="text2" w:themeShade="80"/>
           <w:sz w:val="24"/>
           <w:lang w:val="es-CO"/>
         </w:rPr>
@@ -356,6 +422,7 @@
       <w:proofErr w:type="spellEnd"/>
       <w:r>
         <w:rPr>
+          <w:color w:val="0F243E" w:themeColor="text2" w:themeShade="80"/>
           <w:sz w:val="24"/>
           <w:lang w:val="es-CO"/>
         </w:rPr>
@@ -364,6 +431,7 @@
       <w:proofErr w:type="gramStart"/>
       <w:r>
         <w:rPr>
+          <w:color w:val="0F243E" w:themeColor="text2" w:themeShade="80"/>
           <w:sz w:val="24"/>
           <w:lang w:val="es-CO"/>
         </w:rPr>
@@ -372,6 +440,7 @@
       <w:proofErr w:type="spellStart"/>
       <w:r>
         <w:rPr>
+          <w:color w:val="0F243E" w:themeColor="text2" w:themeShade="80"/>
           <w:sz w:val="24"/>
           <w:lang w:val="es-CO"/>
         </w:rPr>
@@ -380,6 +449,7 @@
       <w:proofErr w:type="spellEnd"/>
       <w:r>
         <w:rPr>
+          <w:color w:val="0F243E" w:themeColor="text2" w:themeShade="80"/>
           <w:sz w:val="24"/>
           <w:lang w:val="es-CO"/>
         </w:rPr>
@@ -388,6 +458,7 @@
       <w:proofErr w:type="gramEnd"/>
       <w:r>
         <w:rPr>
+          <w:color w:val="0F243E" w:themeColor="text2" w:themeShade="80"/>
           <w:sz w:val="24"/>
           <w:lang w:val="es-CO"/>
         </w:rPr>
@@ -395,12 +466,14 @@
       </w:r>
       <w:r>
         <w:rPr>
+          <w:color w:val="0F243E" w:themeColor="text2" w:themeShade="80"/>
           <w:sz w:val="24"/>
         </w:rPr>
         <w:t>[5 pts]</w:t>
       </w:r>
       <w:r>
         <w:rPr>
+          <w:color w:val="0F243E" w:themeColor="text2" w:themeShade="80"/>
           <w:sz w:val="24"/>
         </w:rPr>
         <w:t xml:space="preserve">  </w:t>
@@ -415,6 +488,7 @@
         </w:numPr>
         <w:ind w:left="360" w:hanging="360"/>
         <w:rPr>
+          <w:color w:val="0F243E" w:themeColor="text2" w:themeShade="80"/>
           <w:sz w:val="24"/>
         </w:rPr>
       </w:pPr>
@@ -428,6 +502,7 @@
         </w:numPr>
         <w:ind w:left="360" w:hanging="360"/>
         <w:rPr>
+          <w:color w:val="0F243E" w:themeColor="text2" w:themeShade="80"/>
           <w:sz w:val="24"/>
         </w:rPr>
       </w:pPr>
@@ -441,6 +516,7 @@
         </w:numPr>
         <w:ind w:left="360" w:hanging="360"/>
         <w:rPr>
+          <w:color w:val="0F243E" w:themeColor="text2" w:themeShade="80"/>
           <w:sz w:val="24"/>
         </w:rPr>
       </w:pPr>
@@ -454,6 +530,7 @@
         </w:numPr>
         <w:ind w:left="360" w:hanging="360"/>
         <w:rPr>
+          <w:color w:val="0F243E" w:themeColor="text2" w:themeShade="80"/>
           <w:sz w:val="24"/>
         </w:rPr>
       </w:pPr>
@@ -467,6 +544,7 @@
         </w:numPr>
         <w:ind w:left="360" w:hanging="360"/>
         <w:rPr>
+          <w:color w:val="0F243E" w:themeColor="text2" w:themeShade="80"/>
           <w:sz w:val="24"/>
         </w:rPr>
       </w:pPr>
@@ -480,6 +558,7 @@
         </w:numPr>
         <w:ind w:left="360" w:hanging="360"/>
         <w:rPr>
+          <w:color w:val="0F243E" w:themeColor="text2" w:themeShade="80"/>
           <w:sz w:val="24"/>
         </w:rPr>
       </w:pPr>
@@ -493,6 +572,7 @@
         </w:numPr>
         <w:ind w:left="360" w:hanging="360"/>
         <w:rPr>
+          <w:color w:val="0F243E" w:themeColor="text2" w:themeShade="80"/>
           <w:sz w:val="24"/>
         </w:rPr>
       </w:pPr>
@@ -506,6 +586,7 @@
         </w:numPr>
         <w:ind w:left="360" w:hanging="360"/>
         <w:rPr>
+          <w:color w:val="0F243E" w:themeColor="text2" w:themeShade="80"/>
           <w:sz w:val="24"/>
         </w:rPr>
       </w:pPr>
@@ -519,6 +600,7 @@
         </w:numPr>
         <w:ind w:left="360" w:hanging="360"/>
         <w:rPr>
+          <w:color w:val="0F243E" w:themeColor="text2" w:themeShade="80"/>
           <w:sz w:val="24"/>
         </w:rPr>
       </w:pPr>
@@ -532,6 +614,7 @@
         </w:numPr>
         <w:ind w:left="360" w:hanging="360"/>
         <w:rPr>
+          <w:color w:val="0F243E" w:themeColor="text2" w:themeShade="80"/>
           <w:sz w:val="24"/>
         </w:rPr>
       </w:pPr>
@@ -545,6 +628,7 @@
         </w:numPr>
         <w:ind w:left="360" w:hanging="360"/>
         <w:rPr>
+          <w:color w:val="0F243E" w:themeColor="text2" w:themeShade="80"/>
           <w:sz w:val="24"/>
         </w:rPr>
       </w:pPr>
@@ -558,6 +642,7 @@
         </w:numPr>
         <w:ind w:left="360" w:hanging="360"/>
         <w:rPr>
+          <w:color w:val="0F243E" w:themeColor="text2" w:themeShade="80"/>
           <w:sz w:val="24"/>
         </w:rPr>
       </w:pPr>
@@ -571,6 +656,7 @@
         </w:numPr>
         <w:ind w:left="360" w:hanging="360"/>
         <w:rPr>
+          <w:color w:val="0F243E" w:themeColor="text2" w:themeShade="80"/>
           <w:sz w:val="24"/>
         </w:rPr>
       </w:pPr>
@@ -584,6 +670,7 @@
         </w:numPr>
         <w:ind w:left="360" w:hanging="360"/>
         <w:rPr>
+          <w:color w:val="0F243E" w:themeColor="text2" w:themeShade="80"/>
           <w:sz w:val="24"/>
         </w:rPr>
       </w:pPr>
@@ -597,6 +684,7 @@
         </w:numPr>
         <w:ind w:left="360" w:hanging="360"/>
         <w:rPr>
+          <w:color w:val="0F243E" w:themeColor="text2" w:themeShade="80"/>
           <w:sz w:val="24"/>
         </w:rPr>
       </w:pPr>
@@ -610,6 +698,7 @@
         </w:numPr>
         <w:ind w:left="360" w:hanging="360"/>
         <w:rPr>
+          <w:color w:val="0F243E" w:themeColor="text2" w:themeShade="80"/>
           <w:sz w:val="24"/>
         </w:rPr>
       </w:pPr>
@@ -623,6 +712,7 @@
         </w:numPr>
         <w:ind w:left="360" w:hanging="360"/>
         <w:rPr>
+          <w:color w:val="0F243E" w:themeColor="text2" w:themeShade="80"/>
           <w:sz w:val="24"/>
         </w:rPr>
       </w:pPr>
@@ -636,6 +726,7 @@
         </w:numPr>
         <w:ind w:left="360" w:hanging="360"/>
         <w:rPr>
+          <w:color w:val="0F243E" w:themeColor="text2" w:themeShade="80"/>
           <w:sz w:val="24"/>
         </w:rPr>
       </w:pPr>
@@ -649,6 +740,7 @@
         </w:numPr>
         <w:ind w:left="360" w:hanging="360"/>
         <w:rPr>
+          <w:color w:val="0F243E" w:themeColor="text2" w:themeShade="80"/>
           <w:sz w:val="24"/>
         </w:rPr>
       </w:pPr>
@@ -661,17 +753,22 @@
           <w:numId w:val="0"/>
         </w:numPr>
         <w:ind w:left="360" w:hanging="360"/>
-      </w:pPr>
-    </w:p>
-    <w:p>
-      <w:pPr>
-        <w:rPr>
+        <w:rPr>
+          <w:color w:val="0F243E" w:themeColor="text2" w:themeShade="80"/>
+        </w:rPr>
+      </w:pPr>
+    </w:p>
+    <w:p>
+      <w:pPr>
+        <w:rPr>
+          <w:color w:val="0F243E" w:themeColor="text2" w:themeShade="80"/>
           <w:lang w:val="es-CO"/>
         </w:rPr>
       </w:pPr>
       <w:r>
         <w:rPr>
           <w:b/>
+          <w:color w:val="0F243E" w:themeColor="text2" w:themeShade="80"/>
           <w:sz w:val="24"/>
           <w:lang w:val="es-CO"/>
         </w:rPr>
@@ -681,6 +778,7 @@
       <w:r>
         <w:rPr>
           <w:b/>
+          <w:color w:val="0F243E" w:themeColor="text2" w:themeShade="80"/>
           <w:sz w:val="24"/>
           <w:lang w:val="es-CO"/>
         </w:rPr>
@@ -690,6 +788,7 @@
       <w:r>
         <w:rPr>
           <w:b/>
+          <w:color w:val="0F243E" w:themeColor="text2" w:themeShade="80"/>
           <w:sz w:val="24"/>
           <w:lang w:val="es-CO"/>
         </w:rPr>
@@ -700,11 +799,13 @@
       <w:pPr>
         <w:pStyle w:val="Listaconnmeros"/>
         <w:rPr>
+          <w:color w:val="0F243E" w:themeColor="text2" w:themeShade="80"/>
           <w:lang w:val="es-CO"/>
         </w:rPr>
       </w:pPr>
       <w:r>
         <w:rPr>
+          <w:color w:val="0F243E" w:themeColor="text2" w:themeShade="80"/>
           <w:sz w:val="24"/>
           <w:lang w:val="es-CO"/>
         </w:rPr>
@@ -713,6 +814,7 @@
       <w:proofErr w:type="gramStart"/>
       <w:r>
         <w:rPr>
+          <w:color w:val="0F243E" w:themeColor="text2" w:themeShade="80"/>
           <w:sz w:val="24"/>
           <w:lang w:val="es-CO"/>
         </w:rPr>
@@ -721,6 +823,7 @@
       <w:proofErr w:type="gramEnd"/>
       <w:r>
         <w:rPr>
+          <w:color w:val="0F243E" w:themeColor="text2" w:themeShade="80"/>
           <w:sz w:val="24"/>
           <w:lang w:val="es-CO"/>
         </w:rPr>
@@ -729,6 +832,7 @@
       <w:proofErr w:type="gramStart"/>
       <w:r>
         <w:rPr>
+          <w:color w:val="0F243E" w:themeColor="text2" w:themeShade="80"/>
           <w:sz w:val="24"/>
           <w:lang w:val="es-CO"/>
         </w:rPr>
@@ -737,6 +841,7 @@
       <w:proofErr w:type="gramEnd"/>
       <w:r>
         <w:rPr>
+          <w:color w:val="0F243E" w:themeColor="text2" w:themeShade="80"/>
           <w:sz w:val="24"/>
           <w:lang w:val="es-CO"/>
         </w:rPr>
@@ -745,6 +850,7 @@
       <w:proofErr w:type="gramStart"/>
       <w:r>
         <w:rPr>
+          <w:color w:val="0F243E" w:themeColor="text2" w:themeShade="80"/>
           <w:sz w:val="24"/>
           <w:lang w:val="es-CO"/>
         </w:rPr>
@@ -753,6 +859,7 @@
       <w:proofErr w:type="gramEnd"/>
       <w:r>
         <w:rPr>
+          <w:color w:val="0F243E" w:themeColor="text2" w:themeShade="80"/>
           <w:sz w:val="24"/>
           <w:lang w:val="es-CO"/>
         </w:rPr>
@@ -761,6 +868,7 @@
       <w:proofErr w:type="spellStart"/>
       <w:r>
         <w:rPr>
+          <w:color w:val="0F243E" w:themeColor="text2" w:themeShade="80"/>
           <w:sz w:val="24"/>
           <w:lang w:val="es-CO"/>
         </w:rPr>
@@ -769,6 +877,7 @@
       <w:proofErr w:type="spellEnd"/>
       <w:r>
         <w:rPr>
+          <w:color w:val="0F243E" w:themeColor="text2" w:themeShade="80"/>
           <w:sz w:val="24"/>
           <w:lang w:val="es-CO"/>
         </w:rPr>
@@ -779,11 +888,13 @@
       <w:pPr>
         <w:pStyle w:val="Listaconnmeros"/>
         <w:rPr>
+          <w:color w:val="0F243E" w:themeColor="text2" w:themeShade="80"/>
           <w:lang w:val="es-CO"/>
         </w:rPr>
       </w:pPr>
       <w:r>
         <w:rPr>
+          <w:color w:val="0F243E" w:themeColor="text2" w:themeShade="80"/>
           <w:sz w:val="24"/>
           <w:lang w:val="es-CO"/>
         </w:rPr>
@@ -792,6 +903,7 @@
       <w:proofErr w:type="gramStart"/>
       <w:r>
         <w:rPr>
+          <w:color w:val="0F243E" w:themeColor="text2" w:themeShade="80"/>
           <w:sz w:val="24"/>
           <w:lang w:val="es-CO"/>
         </w:rPr>
@@ -800,6 +912,7 @@
       <w:proofErr w:type="gramEnd"/>
       <w:r>
         <w:rPr>
+          <w:color w:val="0F243E" w:themeColor="text2" w:themeShade="80"/>
           <w:sz w:val="24"/>
           <w:lang w:val="es-CO"/>
         </w:rPr>
@@ -808,6 +921,7 @@
       <w:proofErr w:type="spellStart"/>
       <w:r>
         <w:rPr>
+          <w:color w:val="0F243E" w:themeColor="text2" w:themeShade="80"/>
           <w:sz w:val="24"/>
           <w:lang w:val="es-CO"/>
         </w:rPr>
@@ -816,6 +930,7 @@
       <w:proofErr w:type="spellEnd"/>
       <w:r>
         <w:rPr>
+          <w:color w:val="0F243E" w:themeColor="text2" w:themeShade="80"/>
           <w:sz w:val="24"/>
           <w:lang w:val="es-CO"/>
         </w:rPr>
@@ -823,6 +938,7 @@
       </w:r>
       <w:r>
         <w:rPr>
+          <w:color w:val="0F243E" w:themeColor="text2" w:themeShade="80"/>
           <w:sz w:val="24"/>
           <w:lang w:val="es-CO"/>
         </w:rPr>
@@ -838,6 +954,7 @@
         </w:numPr>
         <w:ind w:left="360" w:hanging="360"/>
         <w:rPr>
+          <w:color w:val="0F243E" w:themeColor="text2" w:themeShade="80"/>
           <w:sz w:val="24"/>
           <w:lang w:val="es-CO"/>
         </w:rPr>
@@ -852,6 +969,7 @@
         </w:numPr>
         <w:ind w:left="360" w:hanging="360"/>
         <w:rPr>
+          <w:color w:val="0F243E" w:themeColor="text2" w:themeShade="80"/>
           <w:sz w:val="24"/>
           <w:lang w:val="es-CO"/>
         </w:rPr>
@@ -866,6 +984,7 @@
         </w:numPr>
         <w:ind w:left="360" w:hanging="360"/>
         <w:rPr>
+          <w:color w:val="0F243E" w:themeColor="text2" w:themeShade="80"/>
           <w:sz w:val="24"/>
           <w:lang w:val="es-CO"/>
         </w:rPr>
@@ -880,6 +999,7 @@
         </w:numPr>
         <w:ind w:left="360" w:hanging="360"/>
         <w:rPr>
+          <w:color w:val="0F243E" w:themeColor="text2" w:themeShade="80"/>
           <w:sz w:val="24"/>
           <w:lang w:val="es-CO"/>
         </w:rPr>
@@ -894,6 +1014,7 @@
         </w:numPr>
         <w:ind w:left="360" w:hanging="360"/>
         <w:rPr>
+          <w:color w:val="0F243E" w:themeColor="text2" w:themeShade="80"/>
           <w:sz w:val="24"/>
           <w:lang w:val="es-CO"/>
         </w:rPr>
@@ -908,6 +1029,7 @@
         </w:numPr>
         <w:ind w:left="360" w:hanging="360"/>
         <w:rPr>
+          <w:color w:val="0F243E" w:themeColor="text2" w:themeShade="80"/>
           <w:sz w:val="24"/>
           <w:lang w:val="es-CO"/>
         </w:rPr>
@@ -922,6 +1044,7 @@
         </w:numPr>
         <w:ind w:left="360" w:hanging="360"/>
         <w:rPr>
+          <w:color w:val="0F243E" w:themeColor="text2" w:themeShade="80"/>
           <w:sz w:val="24"/>
           <w:lang w:val="es-CO"/>
         </w:rPr>
@@ -936,6 +1059,7 @@
         </w:numPr>
         <w:ind w:left="360" w:hanging="360"/>
         <w:rPr>
+          <w:color w:val="0F243E" w:themeColor="text2" w:themeShade="80"/>
           <w:sz w:val="24"/>
           <w:lang w:val="es-CO"/>
         </w:rPr>
@@ -950,6 +1074,7 @@
         </w:numPr>
         <w:ind w:left="360" w:hanging="360"/>
         <w:rPr>
+          <w:color w:val="0F243E" w:themeColor="text2" w:themeShade="80"/>
           <w:sz w:val="24"/>
           <w:lang w:val="es-CO"/>
         </w:rPr>
@@ -964,6 +1089,7 @@
         </w:numPr>
         <w:ind w:left="360" w:hanging="360"/>
         <w:rPr>
+          <w:color w:val="0F243E" w:themeColor="text2" w:themeShade="80"/>
           <w:sz w:val="24"/>
           <w:lang w:val="es-CO"/>
         </w:rPr>
@@ -978,6 +1104,7 @@
         </w:numPr>
         <w:ind w:left="360" w:hanging="360"/>
         <w:rPr>
+          <w:color w:val="0F243E" w:themeColor="text2" w:themeShade="80"/>
           <w:sz w:val="24"/>
           <w:lang w:val="es-CO"/>
         </w:rPr>
@@ -992,6 +1119,7 @@
         </w:numPr>
         <w:ind w:left="360" w:hanging="360"/>
         <w:rPr>
+          <w:color w:val="0F243E" w:themeColor="text2" w:themeShade="80"/>
           <w:sz w:val="24"/>
           <w:lang w:val="es-CO"/>
         </w:rPr>
@@ -1006,6 +1134,7 @@
         </w:numPr>
         <w:ind w:left="360" w:hanging="360"/>
         <w:rPr>
+          <w:color w:val="0F243E" w:themeColor="text2" w:themeShade="80"/>
           <w:sz w:val="24"/>
           <w:lang w:val="es-CO"/>
         </w:rPr>
@@ -1020,6 +1149,7 @@
         </w:numPr>
         <w:ind w:left="360" w:hanging="360"/>
         <w:rPr>
+          <w:color w:val="0F243E" w:themeColor="text2" w:themeShade="80"/>
           <w:sz w:val="24"/>
           <w:lang w:val="es-CO"/>
         </w:rPr>
@@ -1034,6 +1164,7 @@
         </w:numPr>
         <w:ind w:left="360" w:hanging="360"/>
         <w:rPr>
+          <w:color w:val="0F243E" w:themeColor="text2" w:themeShade="80"/>
           <w:sz w:val="24"/>
           <w:lang w:val="es-CO"/>
         </w:rPr>
@@ -1048,6 +1179,7 @@
         </w:numPr>
         <w:ind w:left="360" w:hanging="360"/>
         <w:rPr>
+          <w:color w:val="0F243E" w:themeColor="text2" w:themeShade="80"/>
           <w:sz w:val="24"/>
           <w:lang w:val="es-CO"/>
         </w:rPr>
@@ -1062,6 +1194,7 @@
         </w:numPr>
         <w:ind w:left="360" w:hanging="360"/>
         <w:rPr>
+          <w:color w:val="0F243E" w:themeColor="text2" w:themeShade="80"/>
           <w:sz w:val="24"/>
           <w:lang w:val="es-CO"/>
         </w:rPr>
@@ -1076,6 +1209,7 @@
         </w:numPr>
         <w:ind w:left="360" w:hanging="360"/>
         <w:rPr>
+          <w:color w:val="0F243E" w:themeColor="text2" w:themeShade="80"/>
           <w:sz w:val="24"/>
           <w:lang w:val="es-CO"/>
         </w:rPr>
@@ -1090,6 +1224,7 @@
         </w:numPr>
         <w:ind w:left="360" w:hanging="360"/>
         <w:rPr>
+          <w:color w:val="0F243E" w:themeColor="text2" w:themeShade="80"/>
           <w:sz w:val="24"/>
           <w:lang w:val="es-CO"/>
         </w:rPr>
@@ -1104,6 +1239,7 @@
         </w:numPr>
         <w:ind w:left="360" w:hanging="360"/>
         <w:rPr>
+          <w:color w:val="0F243E" w:themeColor="text2" w:themeShade="80"/>
           <w:sz w:val="24"/>
           <w:lang w:val="es-CO"/>
         </w:rPr>
@@ -1118,6 +1254,7 @@
         </w:numPr>
         <w:ind w:left="360" w:hanging="360"/>
         <w:rPr>
+          <w:color w:val="0F243E" w:themeColor="text2" w:themeShade="80"/>
           <w:sz w:val="24"/>
           <w:lang w:val="es-CO"/>
         </w:rPr>
@@ -1132,6 +1269,7 @@
         </w:numPr>
         <w:ind w:left="360" w:hanging="360"/>
         <w:rPr>
+          <w:color w:val="0F243E" w:themeColor="text2" w:themeShade="80"/>
           <w:sz w:val="24"/>
           <w:lang w:val="es-CO"/>
         </w:rPr>
@@ -1146,6 +1284,7 @@
         </w:numPr>
         <w:ind w:left="360" w:hanging="360"/>
         <w:rPr>
+          <w:color w:val="0F243E" w:themeColor="text2" w:themeShade="80"/>
           <w:sz w:val="24"/>
           <w:lang w:val="es-CO"/>
         </w:rPr>
@@ -1160,6 +1299,7 @@
         </w:numPr>
         <w:ind w:left="360" w:hanging="360"/>
         <w:rPr>
+          <w:color w:val="0F243E" w:themeColor="text2" w:themeShade="80"/>
           <w:sz w:val="24"/>
           <w:lang w:val="es-CO"/>
         </w:rPr>
@@ -1174,6 +1314,7 @@
         </w:numPr>
         <w:ind w:left="360" w:hanging="360"/>
         <w:rPr>
+          <w:color w:val="0F243E" w:themeColor="text2" w:themeShade="80"/>
           <w:sz w:val="24"/>
           <w:lang w:val="es-CO"/>
         </w:rPr>
@@ -1188,6 +1329,7 @@
         </w:numPr>
         <w:ind w:left="360" w:hanging="360"/>
         <w:rPr>
+          <w:color w:val="0F243E" w:themeColor="text2" w:themeShade="80"/>
           <w:sz w:val="24"/>
           <w:lang w:val="es-CO"/>
         </w:rPr>
@@ -1202,6 +1344,7 @@
         </w:numPr>
         <w:ind w:left="360" w:hanging="360"/>
         <w:rPr>
+          <w:color w:val="0F243E" w:themeColor="text2" w:themeShade="80"/>
           <w:sz w:val="24"/>
           <w:lang w:val="es-CO"/>
         </w:rPr>
@@ -1216,6 +1359,7 @@
         </w:numPr>
         <w:ind w:left="360" w:hanging="360"/>
         <w:rPr>
+          <w:color w:val="0F243E" w:themeColor="text2" w:themeShade="80"/>
           <w:sz w:val="24"/>
           <w:lang w:val="es-CO"/>
         </w:rPr>
@@ -1230,6 +1374,7 @@
         </w:numPr>
         <w:ind w:left="360" w:hanging="360"/>
         <w:rPr>
+          <w:color w:val="0F243E" w:themeColor="text2" w:themeShade="80"/>
           <w:sz w:val="24"/>
           <w:lang w:val="es-CO"/>
         </w:rPr>
@@ -1244,6 +1389,7 @@
         </w:numPr>
         <w:ind w:left="360" w:hanging="360"/>
         <w:rPr>
+          <w:color w:val="0F243E" w:themeColor="text2" w:themeShade="80"/>
           <w:sz w:val="24"/>
           <w:lang w:val="es-CO"/>
         </w:rPr>
@@ -1258,6 +1404,7 @@
         </w:numPr>
         <w:ind w:left="360" w:hanging="360"/>
         <w:rPr>
+          <w:color w:val="0F243E" w:themeColor="text2" w:themeShade="80"/>
           <w:sz w:val="24"/>
           <w:lang w:val="es-CO"/>
         </w:rPr>
@@ -1272,6 +1419,7 @@
         </w:numPr>
         <w:ind w:left="360" w:hanging="360"/>
         <w:rPr>
+          <w:color w:val="0F243E" w:themeColor="text2" w:themeShade="80"/>
           <w:sz w:val="24"/>
           <w:lang w:val="es-CO"/>
         </w:rPr>
@@ -1286,6 +1434,7 @@
         </w:numPr>
         <w:ind w:left="360" w:hanging="360"/>
         <w:rPr>
+          <w:color w:val="0F243E" w:themeColor="text2" w:themeShade="80"/>
           <w:sz w:val="24"/>
           <w:lang w:val="es-CO"/>
         </w:rPr>
@@ -1300,6 +1449,7 @@
         </w:numPr>
         <w:ind w:left="360" w:hanging="360"/>
         <w:rPr>
+          <w:color w:val="0F243E" w:themeColor="text2" w:themeShade="80"/>
           <w:sz w:val="24"/>
           <w:lang w:val="es-CO"/>
         </w:rPr>
@@ -1314,19 +1464,22 @@
         </w:numPr>
         <w:ind w:left="360" w:hanging="360"/>
         <w:rPr>
-          <w:lang w:val="es-CO"/>
-        </w:rPr>
-      </w:pPr>
-    </w:p>
-    <w:p>
-      <w:pPr>
-        <w:rPr>
+          <w:color w:val="0F243E" w:themeColor="text2" w:themeShade="80"/>
+          <w:lang w:val="es-CO"/>
+        </w:rPr>
+      </w:pPr>
+    </w:p>
+    <w:p>
+      <w:pPr>
+        <w:rPr>
+          <w:color w:val="0F243E" w:themeColor="text2" w:themeShade="80"/>
           <w:lang w:val="es-CO"/>
         </w:rPr>
       </w:pPr>
       <w:r>
         <w:rPr>
           <w:b/>
+          <w:color w:val="0F243E" w:themeColor="text2" w:themeShade="80"/>
           <w:sz w:val="24"/>
           <w:lang w:val="es-CO"/>
         </w:rPr>
@@ -1336,6 +1489,7 @@
       <w:r>
         <w:rPr>
           <w:b/>
+          <w:color w:val="0F243E" w:themeColor="text2" w:themeShade="80"/>
           <w:sz w:val="24"/>
           <w:lang w:val="es-CO"/>
         </w:rPr>
@@ -1345,6 +1499,7 @@
       <w:r>
         <w:rPr>
           <w:b/>
+          <w:color w:val="0F243E" w:themeColor="text2" w:themeShade="80"/>
           <w:sz w:val="24"/>
           <w:lang w:val="es-CO"/>
         </w:rPr>
@@ -1354,9 +1509,13 @@
     <w:p>
       <w:pPr>
         <w:pStyle w:val="Listaconnmeros"/>
+        <w:rPr>
+          <w:color w:val="0F243E" w:themeColor="text2" w:themeShade="80"/>
+        </w:rPr>
       </w:pPr>
       <w:r>
         <w:rPr>
+          <w:color w:val="0F243E" w:themeColor="text2" w:themeShade="80"/>
           <w:sz w:val="24"/>
           <w:lang w:val="es-CO"/>
         </w:rPr>
@@ -1365,6 +1524,7 @@
       <w:proofErr w:type="spellStart"/>
       <w:r>
         <w:rPr>
+          <w:color w:val="0F243E" w:themeColor="text2" w:themeShade="80"/>
           <w:sz w:val="24"/>
           <w:lang w:val="es-CO"/>
         </w:rPr>
@@ -1373,6 +1533,7 @@
       <w:proofErr w:type="spellEnd"/>
       <w:r>
         <w:rPr>
+          <w:color w:val="0F243E" w:themeColor="text2" w:themeShade="80"/>
           <w:sz w:val="24"/>
           <w:lang w:val="es-CO"/>
         </w:rPr>
@@ -1381,6 +1542,7 @@
       <w:proofErr w:type="gramStart"/>
       <w:r>
         <w:rPr>
+          <w:color w:val="0F243E" w:themeColor="text2" w:themeShade="80"/>
           <w:sz w:val="24"/>
           <w:lang w:val="es-CO"/>
         </w:rPr>
@@ -1389,6 +1551,7 @@
       <w:proofErr w:type="gramEnd"/>
       <w:r>
         <w:rPr>
+          <w:color w:val="0F243E" w:themeColor="text2" w:themeShade="80"/>
           <w:sz w:val="24"/>
           <w:lang w:val="es-CO"/>
         </w:rPr>
@@ -1396,6 +1559,7 @@
       </w:r>
       <w:r>
         <w:rPr>
+          <w:color w:val="0F243E" w:themeColor="text2" w:themeShade="80"/>
           <w:sz w:val="24"/>
         </w:rPr>
         <w:t>[8 pts]</w:t>
@@ -1404,9 +1568,13 @@
     <w:p>
       <w:pPr>
         <w:pStyle w:val="Listaconnmeros"/>
+        <w:rPr>
+          <w:color w:val="0F243E" w:themeColor="text2" w:themeShade="80"/>
+        </w:rPr>
       </w:pPr>
       <w:r>
         <w:rPr>
+          <w:color w:val="0F243E" w:themeColor="text2" w:themeShade="80"/>
           <w:sz w:val="24"/>
           <w:lang w:val="es-CO"/>
         </w:rPr>
@@ -1414,12 +1582,14 @@
       </w:r>
       <w:r>
         <w:rPr>
+          <w:color w:val="0F243E" w:themeColor="text2" w:themeShade="80"/>
           <w:sz w:val="24"/>
         </w:rPr>
         <w:t>[7 pts]</w:t>
       </w:r>
       <w:r>
         <w:rPr>
+          <w:color w:val="0F243E" w:themeColor="text2" w:themeShade="80"/>
           <w:sz w:val="24"/>
         </w:rPr>
         <w:t xml:space="preserve">  </w:t>
@@ -1434,6 +1604,7 @@
         </w:numPr>
         <w:ind w:left="360" w:hanging="360"/>
         <w:rPr>
+          <w:color w:val="0F243E" w:themeColor="text2" w:themeShade="80"/>
           <w:sz w:val="24"/>
         </w:rPr>
       </w:pPr>
@@ -1447,6 +1618,7 @@
         </w:numPr>
         <w:ind w:left="360" w:hanging="360"/>
         <w:rPr>
+          <w:color w:val="0F243E" w:themeColor="text2" w:themeShade="80"/>
           <w:sz w:val="24"/>
         </w:rPr>
       </w:pPr>
@@ -1460,6 +1632,7 @@
         </w:numPr>
         <w:ind w:left="360" w:hanging="360"/>
         <w:rPr>
+          <w:color w:val="0F243E" w:themeColor="text2" w:themeShade="80"/>
           <w:sz w:val="24"/>
         </w:rPr>
       </w:pPr>
@@ -1473,6 +1646,7 @@
         </w:numPr>
         <w:ind w:left="360" w:hanging="360"/>
         <w:rPr>
+          <w:color w:val="0F243E" w:themeColor="text2" w:themeShade="80"/>
           <w:sz w:val="24"/>
         </w:rPr>
       </w:pPr>
@@ -1486,6 +1660,7 @@
         </w:numPr>
         <w:ind w:left="360" w:hanging="360"/>
         <w:rPr>
+          <w:color w:val="0F243E" w:themeColor="text2" w:themeShade="80"/>
           <w:sz w:val="24"/>
         </w:rPr>
       </w:pPr>
@@ -1499,6 +1674,7 @@
         </w:numPr>
         <w:ind w:left="360" w:hanging="360"/>
         <w:rPr>
+          <w:color w:val="0F243E" w:themeColor="text2" w:themeShade="80"/>
           <w:sz w:val="24"/>
         </w:rPr>
       </w:pPr>
@@ -1512,6 +1688,7 @@
         </w:numPr>
         <w:ind w:left="360" w:hanging="360"/>
         <w:rPr>
+          <w:color w:val="0F243E" w:themeColor="text2" w:themeShade="80"/>
           <w:sz w:val="24"/>
         </w:rPr>
       </w:pPr>
@@ -1525,6 +1702,7 @@
         </w:numPr>
         <w:ind w:left="360" w:hanging="360"/>
         <w:rPr>
+          <w:color w:val="0F243E" w:themeColor="text2" w:themeShade="80"/>
           <w:sz w:val="24"/>
         </w:rPr>
       </w:pPr>
@@ -1538,6 +1716,7 @@
         </w:numPr>
         <w:ind w:left="360" w:hanging="360"/>
         <w:rPr>
+          <w:color w:val="0F243E" w:themeColor="text2" w:themeShade="80"/>
           <w:sz w:val="24"/>
         </w:rPr>
       </w:pPr>
@@ -1551,6 +1730,7 @@
         </w:numPr>
         <w:ind w:left="360" w:hanging="360"/>
         <w:rPr>
+          <w:color w:val="0F243E" w:themeColor="text2" w:themeShade="80"/>
           <w:sz w:val="24"/>
         </w:rPr>
       </w:pPr>
@@ -1564,6 +1744,7 @@
         </w:numPr>
         <w:ind w:left="360" w:hanging="360"/>
         <w:rPr>
+          <w:color w:val="0F243E" w:themeColor="text2" w:themeShade="80"/>
           <w:sz w:val="24"/>
         </w:rPr>
       </w:pPr>
@@ -1577,6 +1758,7 @@
         </w:numPr>
         <w:ind w:left="360" w:hanging="360"/>
         <w:rPr>
+          <w:color w:val="0F243E" w:themeColor="text2" w:themeShade="80"/>
           <w:sz w:val="24"/>
         </w:rPr>
       </w:pPr>
@@ -1590,6 +1772,7 @@
         </w:numPr>
         <w:ind w:left="360" w:hanging="360"/>
         <w:rPr>
+          <w:color w:val="0F243E" w:themeColor="text2" w:themeShade="80"/>
           <w:sz w:val="24"/>
         </w:rPr>
       </w:pPr>
@@ -1603,6 +1786,7 @@
         </w:numPr>
         <w:ind w:left="360" w:hanging="360"/>
         <w:rPr>
+          <w:color w:val="0F243E" w:themeColor="text2" w:themeShade="80"/>
           <w:sz w:val="24"/>
         </w:rPr>
       </w:pPr>
@@ -1616,6 +1800,7 @@
         </w:numPr>
         <w:ind w:left="360" w:hanging="360"/>
         <w:rPr>
+          <w:color w:val="0F243E" w:themeColor="text2" w:themeShade="80"/>
           <w:sz w:val="24"/>
         </w:rPr>
       </w:pPr>
@@ -1629,6 +1814,7 @@
         </w:numPr>
         <w:ind w:left="360" w:hanging="360"/>
         <w:rPr>
+          <w:color w:val="0F243E" w:themeColor="text2" w:themeShade="80"/>
           <w:sz w:val="24"/>
         </w:rPr>
       </w:pPr>
@@ -1642,6 +1828,7 @@
         </w:numPr>
         <w:ind w:left="360" w:hanging="360"/>
         <w:rPr>
+          <w:color w:val="0F243E" w:themeColor="text2" w:themeShade="80"/>
           <w:sz w:val="24"/>
         </w:rPr>
       </w:pPr>
@@ -1655,6 +1842,7 @@
         </w:numPr>
         <w:ind w:left="360" w:hanging="360"/>
         <w:rPr>
+          <w:color w:val="0F243E" w:themeColor="text2" w:themeShade="80"/>
           <w:sz w:val="24"/>
         </w:rPr>
       </w:pPr>
@@ -1668,6 +1856,7 @@
         </w:numPr>
         <w:ind w:left="360" w:hanging="360"/>
         <w:rPr>
+          <w:color w:val="0F243E" w:themeColor="text2" w:themeShade="80"/>
           <w:sz w:val="24"/>
         </w:rPr>
       </w:pPr>
@@ -1681,6 +1870,7 @@
         </w:numPr>
         <w:ind w:left="360" w:hanging="360"/>
         <w:rPr>
+          <w:color w:val="0F243E" w:themeColor="text2" w:themeShade="80"/>
           <w:sz w:val="24"/>
         </w:rPr>
       </w:pPr>
@@ -1694,6 +1884,7 @@
         </w:numPr>
         <w:ind w:left="360" w:hanging="360"/>
         <w:rPr>
+          <w:color w:val="0F243E" w:themeColor="text2" w:themeShade="80"/>
           <w:sz w:val="24"/>
         </w:rPr>
       </w:pPr>
@@ -1707,6 +1898,7 @@
         </w:numPr>
         <w:ind w:left="360" w:hanging="360"/>
         <w:rPr>
+          <w:color w:val="0F243E" w:themeColor="text2" w:themeShade="80"/>
           <w:sz w:val="24"/>
         </w:rPr>
       </w:pPr>
@@ -1720,6 +1912,7 @@
         </w:numPr>
         <w:ind w:left="360" w:hanging="360"/>
         <w:rPr>
+          <w:color w:val="0F243E" w:themeColor="text2" w:themeShade="80"/>
           <w:sz w:val="24"/>
         </w:rPr>
       </w:pPr>
@@ -1733,6 +1926,7 @@
         </w:numPr>
         <w:ind w:left="360" w:hanging="360"/>
         <w:rPr>
+          <w:color w:val="0F243E" w:themeColor="text2" w:themeShade="80"/>
           <w:sz w:val="24"/>
         </w:rPr>
       </w:pPr>
@@ -1746,6 +1940,7 @@
         </w:numPr>
         <w:ind w:left="360" w:hanging="360"/>
         <w:rPr>
+          <w:color w:val="0F243E" w:themeColor="text2" w:themeShade="80"/>
           <w:sz w:val="24"/>
         </w:rPr>
       </w:pPr>
@@ -1759,6 +1954,7 @@
         </w:numPr>
         <w:ind w:left="360" w:hanging="360"/>
         <w:rPr>
+          <w:color w:val="0F243E" w:themeColor="text2" w:themeShade="80"/>
           <w:sz w:val="24"/>
         </w:rPr>
       </w:pPr>
@@ -1772,6 +1968,7 @@
         </w:numPr>
         <w:ind w:left="360" w:hanging="360"/>
         <w:rPr>
+          <w:color w:val="0F243E" w:themeColor="text2" w:themeShade="80"/>
           <w:sz w:val="24"/>
         </w:rPr>
       </w:pPr>
@@ -1785,6 +1982,7 @@
         </w:numPr>
         <w:ind w:left="360" w:hanging="360"/>
         <w:rPr>
+          <w:color w:val="0F243E" w:themeColor="text2" w:themeShade="80"/>
           <w:sz w:val="24"/>
         </w:rPr>
       </w:pPr>
@@ -1798,6 +1996,7 @@
         </w:numPr>
         <w:ind w:left="360" w:hanging="360"/>
         <w:rPr>
+          <w:color w:val="0F243E" w:themeColor="text2" w:themeShade="80"/>
           <w:sz w:val="24"/>
         </w:rPr>
       </w:pPr>
@@ -1811,6 +2010,7 @@
         </w:numPr>
         <w:ind w:left="360" w:hanging="360"/>
         <w:rPr>
+          <w:color w:val="0F243E" w:themeColor="text2" w:themeShade="80"/>
           <w:sz w:val="24"/>
         </w:rPr>
       </w:pPr>
@@ -1824,6 +2024,7 @@
         </w:numPr>
         <w:ind w:left="360" w:hanging="360"/>
         <w:rPr>
+          <w:color w:val="0F243E" w:themeColor="text2" w:themeShade="80"/>
           <w:sz w:val="24"/>
         </w:rPr>
       </w:pPr>
@@ -1837,6 +2038,7 @@
         </w:numPr>
         <w:ind w:left="360" w:hanging="360"/>
         <w:rPr>
+          <w:color w:val="0F243E" w:themeColor="text2" w:themeShade="80"/>
           <w:sz w:val="24"/>
         </w:rPr>
       </w:pPr>
@@ -1850,6 +2052,7 @@
         </w:numPr>
         <w:ind w:left="360" w:hanging="360"/>
         <w:rPr>
+          <w:color w:val="0F243E" w:themeColor="text2" w:themeShade="80"/>
           <w:sz w:val="24"/>
         </w:rPr>
       </w:pPr>
@@ -1863,6 +2066,7 @@
         </w:numPr>
         <w:ind w:left="360" w:hanging="360"/>
         <w:rPr>
+          <w:color w:val="0F243E" w:themeColor="text2" w:themeShade="80"/>
           <w:sz w:val="24"/>
         </w:rPr>
       </w:pPr>
@@ -1875,17 +2079,22 @@
           <w:numId w:val="0"/>
         </w:numPr>
         <w:ind w:left="360" w:hanging="360"/>
-      </w:pPr>
-    </w:p>
-    <w:p>
-      <w:pPr>
-        <w:rPr>
+        <w:rPr>
+          <w:color w:val="0F243E" w:themeColor="text2" w:themeShade="80"/>
+        </w:rPr>
+      </w:pPr>
+    </w:p>
+    <w:p>
+      <w:pPr>
+        <w:rPr>
+          <w:color w:val="0F243E" w:themeColor="text2" w:themeShade="80"/>
           <w:lang w:val="es-CO"/>
         </w:rPr>
       </w:pPr>
       <w:r>
         <w:rPr>
           <w:b/>
+          <w:color w:val="0F243E" w:themeColor="text2" w:themeShade="80"/>
           <w:sz w:val="24"/>
           <w:lang w:val="es-CO"/>
         </w:rPr>
@@ -1895,6 +2104,7 @@
       <w:r>
         <w:rPr>
           <w:b/>
+          <w:color w:val="0F243E" w:themeColor="text2" w:themeShade="80"/>
           <w:sz w:val="24"/>
           <w:lang w:val="es-CO"/>
         </w:rPr>
@@ -1904,6 +2114,7 @@
       <w:r>
         <w:rPr>
           <w:b/>
+          <w:color w:val="0F243E" w:themeColor="text2" w:themeShade="80"/>
           <w:sz w:val="24"/>
           <w:lang w:val="es-CO"/>
         </w:rPr>
@@ -1913,10 +2124,14 @@
     <w:p>
       <w:pPr>
         <w:pStyle w:val="Listaconnmeros"/>
+        <w:rPr>
+          <w:color w:val="0F243E" w:themeColor="text2" w:themeShade="80"/>
+        </w:rPr>
       </w:pPr>
       <w:proofErr w:type="spellStart"/>
       <w:r>
         <w:rPr>
+          <w:color w:val="0F243E" w:themeColor="text2" w:themeShade="80"/>
           <w:sz w:val="24"/>
         </w:rPr>
         <w:t>Resuelva</w:t>
@@ -1924,6 +2139,7 @@
       <w:proofErr w:type="spellEnd"/>
       <w:r>
         <w:rPr>
+          <w:color w:val="0F243E" w:themeColor="text2" w:themeShade="80"/>
           <w:sz w:val="24"/>
         </w:rPr>
         <w:t>: 2x^2 - 3x - 5 = 0</w:t>
@@ -1931,6 +2147,7 @@
       <w:proofErr w:type="gramStart"/>
       <w:r>
         <w:rPr>
+          <w:color w:val="0F243E" w:themeColor="text2" w:themeShade="80"/>
           <w:sz w:val="24"/>
         </w:rPr>
         <w:t xml:space="preserve">   [</w:t>
@@ -1938,6 +2155,7 @@
       <w:proofErr w:type="gramEnd"/>
       <w:r>
         <w:rPr>
+          <w:color w:val="0F243E" w:themeColor="text2" w:themeShade="80"/>
           <w:sz w:val="24"/>
         </w:rPr>
         <w:t>10 pts]</w:t>
@@ -1947,11 +2165,13 @@
       <w:pPr>
         <w:pStyle w:val="Listaconnmeros"/>
         <w:rPr>
+          <w:color w:val="0F243E" w:themeColor="text2" w:themeShade="80"/>
           <w:lang w:val="es-CO"/>
         </w:rPr>
       </w:pPr>
       <w:r>
         <w:rPr>
+          <w:color w:val="0F243E" w:themeColor="text2" w:themeShade="80"/>
           <w:sz w:val="24"/>
           <w:lang w:val="es-CO"/>
         </w:rPr>
@@ -1960,6 +2180,7 @@
       <w:proofErr w:type="gramStart"/>
       <w:r>
         <w:rPr>
+          <w:color w:val="0F243E" w:themeColor="text2" w:themeShade="80"/>
           <w:sz w:val="24"/>
           <w:lang w:val="es-CO"/>
         </w:rPr>
@@ -1968,6 +2189,7 @@
       <w:proofErr w:type="gramEnd"/>
       <w:r>
         <w:rPr>
+          <w:color w:val="0F243E" w:themeColor="text2" w:themeShade="80"/>
           <w:sz w:val="24"/>
           <w:lang w:val="es-CO"/>
         </w:rPr>
@@ -1976,6 +2198,7 @@
       <w:proofErr w:type="spellStart"/>
       <w:r>
         <w:rPr>
+          <w:color w:val="0F243E" w:themeColor="text2" w:themeShade="80"/>
           <w:sz w:val="24"/>
           <w:lang w:val="es-CO"/>
         </w:rPr>
@@ -1984,6 +2207,7 @@
       <w:proofErr w:type="spellEnd"/>
       <w:r>
         <w:rPr>
+          <w:color w:val="0F243E" w:themeColor="text2" w:themeShade="80"/>
           <w:sz w:val="24"/>
           <w:lang w:val="es-CO"/>
         </w:rPr>
@@ -1994,11 +2218,13 @@
       <w:pPr>
         <w:pStyle w:val="Listaconnmeros"/>
         <w:rPr>
+          <w:color w:val="0F243E" w:themeColor="text2" w:themeShade="80"/>
           <w:lang w:val="es-CO"/>
         </w:rPr>
       </w:pPr>
       <w:r>
         <w:rPr>
+          <w:color w:val="0F243E" w:themeColor="text2" w:themeShade="80"/>
           <w:sz w:val="24"/>
           <w:lang w:val="es-CO"/>
         </w:rPr>
@@ -2007,6 +2233,7 @@
       <w:proofErr w:type="gramStart"/>
       <w:r>
         <w:rPr>
+          <w:color w:val="0F243E" w:themeColor="text2" w:themeShade="80"/>
           <w:sz w:val="24"/>
           <w:lang w:val="es-CO"/>
         </w:rPr>
@@ -2015,6 +2242,7 @@
       <w:proofErr w:type="gramEnd"/>
       <w:r>
         <w:rPr>
+          <w:color w:val="0F243E" w:themeColor="text2" w:themeShade="80"/>
           <w:sz w:val="24"/>
           <w:lang w:val="es-CO"/>
         </w:rPr>
@@ -2023,6 +2251,7 @@
       <w:proofErr w:type="spellStart"/>
       <w:r>
         <w:rPr>
+          <w:color w:val="0F243E" w:themeColor="text2" w:themeShade="80"/>
           <w:sz w:val="24"/>
           <w:lang w:val="es-CO"/>
         </w:rPr>
@@ -2031,6 +2260,7 @@
       <w:proofErr w:type="spellEnd"/>
       <w:r>
         <w:rPr>
+          <w:color w:val="0F243E" w:themeColor="text2" w:themeShade="80"/>
           <w:sz w:val="24"/>
           <w:lang w:val="es-CO"/>
         </w:rPr>
@@ -2046,6 +2276,7 @@
         </w:numPr>
         <w:ind w:left="360" w:hanging="360"/>
         <w:rPr>
+          <w:color w:val="0F243E" w:themeColor="text2" w:themeShade="80"/>
           <w:sz w:val="24"/>
           <w:lang w:val="es-CO"/>
         </w:rPr>
@@ -2060,6 +2291,7 @@
         </w:numPr>
         <w:ind w:left="360" w:hanging="360"/>
         <w:rPr>
+          <w:color w:val="0F243E" w:themeColor="text2" w:themeShade="80"/>
           <w:sz w:val="24"/>
           <w:lang w:val="es-CO"/>
         </w:rPr>
@@ -2074,6 +2306,7 @@
         </w:numPr>
         <w:ind w:left="360" w:hanging="360"/>
         <w:rPr>
+          <w:color w:val="0F243E" w:themeColor="text2" w:themeShade="80"/>
           <w:sz w:val="24"/>
           <w:lang w:val="es-CO"/>
         </w:rPr>
@@ -2088,6 +2321,7 @@
         </w:numPr>
         <w:ind w:left="360" w:hanging="360"/>
         <w:rPr>
+          <w:color w:val="0F243E" w:themeColor="text2" w:themeShade="80"/>
           <w:sz w:val="24"/>
           <w:lang w:val="es-CO"/>
         </w:rPr>
@@ -2102,6 +2336,7 @@
         </w:numPr>
         <w:ind w:left="360" w:hanging="360"/>
         <w:rPr>
+          <w:color w:val="0F243E" w:themeColor="text2" w:themeShade="80"/>
           <w:sz w:val="24"/>
           <w:lang w:val="es-CO"/>
         </w:rPr>
@@ -2116,6 +2351,7 @@
         </w:numPr>
         <w:ind w:left="360" w:hanging="360"/>
         <w:rPr>
+          <w:color w:val="0F243E" w:themeColor="text2" w:themeShade="80"/>
           <w:sz w:val="24"/>
           <w:lang w:val="es-CO"/>
         </w:rPr>
@@ -2130,6 +2366,7 @@
         </w:numPr>
         <w:ind w:left="360" w:hanging="360"/>
         <w:rPr>
+          <w:color w:val="0F243E" w:themeColor="text2" w:themeShade="80"/>
           <w:sz w:val="24"/>
           <w:lang w:val="es-CO"/>
         </w:rPr>
@@ -2144,6 +2381,7 @@
         </w:numPr>
         <w:ind w:left="360" w:hanging="360"/>
         <w:rPr>
+          <w:color w:val="0F243E" w:themeColor="text2" w:themeShade="80"/>
           <w:sz w:val="24"/>
           <w:lang w:val="es-CO"/>
         </w:rPr>
@@ -2158,6 +2396,7 @@
         </w:numPr>
         <w:ind w:left="360" w:hanging="360"/>
         <w:rPr>
+          <w:color w:val="0F243E" w:themeColor="text2" w:themeShade="80"/>
           <w:sz w:val="24"/>
           <w:lang w:val="es-CO"/>
         </w:rPr>
@@ -2172,6 +2411,7 @@
         </w:numPr>
         <w:ind w:left="360" w:hanging="360"/>
         <w:rPr>
+          <w:color w:val="0F243E" w:themeColor="text2" w:themeShade="80"/>
           <w:sz w:val="24"/>
           <w:lang w:val="es-CO"/>
         </w:rPr>
@@ -2186,6 +2426,7 @@
         </w:numPr>
         <w:ind w:left="360" w:hanging="360"/>
         <w:rPr>
+          <w:color w:val="0F243E" w:themeColor="text2" w:themeShade="80"/>
           <w:sz w:val="24"/>
           <w:lang w:val="es-CO"/>
         </w:rPr>
@@ -2200,6 +2441,7 @@
         </w:numPr>
         <w:ind w:left="360" w:hanging="360"/>
         <w:rPr>
+          <w:color w:val="0F243E" w:themeColor="text2" w:themeShade="80"/>
           <w:sz w:val="24"/>
           <w:lang w:val="es-CO"/>
         </w:rPr>
@@ -2214,6 +2456,7 @@
         </w:numPr>
         <w:ind w:left="360" w:hanging="360"/>
         <w:rPr>
+          <w:color w:val="0F243E" w:themeColor="text2" w:themeShade="80"/>
           <w:sz w:val="24"/>
           <w:lang w:val="es-CO"/>
         </w:rPr>
@@ -2228,6 +2471,7 @@
         </w:numPr>
         <w:ind w:left="360" w:hanging="360"/>
         <w:rPr>
+          <w:color w:val="0F243E" w:themeColor="text2" w:themeShade="80"/>
           <w:sz w:val="24"/>
           <w:lang w:val="es-CO"/>
         </w:rPr>
@@ -2242,6 +2486,7 @@
         </w:numPr>
         <w:ind w:left="360" w:hanging="360"/>
         <w:rPr>
+          <w:color w:val="0F243E" w:themeColor="text2" w:themeShade="80"/>
           <w:sz w:val="24"/>
           <w:lang w:val="es-CO"/>
         </w:rPr>
@@ -2256,6 +2501,7 @@
         </w:numPr>
         <w:ind w:left="360" w:hanging="360"/>
         <w:rPr>
+          <w:color w:val="0F243E" w:themeColor="text2" w:themeShade="80"/>
           <w:sz w:val="24"/>
           <w:lang w:val="es-CO"/>
         </w:rPr>
@@ -2270,6 +2516,7 @@
         </w:numPr>
         <w:ind w:left="360" w:hanging="360"/>
         <w:rPr>
+          <w:color w:val="0F243E" w:themeColor="text2" w:themeShade="80"/>
           <w:sz w:val="24"/>
           <w:lang w:val="es-CO"/>
         </w:rPr>
@@ -2284,6 +2531,7 @@
         </w:numPr>
         <w:ind w:left="360" w:hanging="360"/>
         <w:rPr>
+          <w:color w:val="0F243E" w:themeColor="text2" w:themeShade="80"/>
           <w:sz w:val="24"/>
           <w:lang w:val="es-CO"/>
         </w:rPr>
@@ -2298,6 +2546,7 @@
         </w:numPr>
         <w:ind w:left="360" w:hanging="360"/>
         <w:rPr>
+          <w:color w:val="0F243E" w:themeColor="text2" w:themeShade="80"/>
           <w:sz w:val="24"/>
           <w:lang w:val="es-CO"/>
         </w:rPr>
@@ -2312,6 +2561,7 @@
         </w:numPr>
         <w:ind w:left="360" w:hanging="360"/>
         <w:rPr>
+          <w:color w:val="0F243E" w:themeColor="text2" w:themeShade="80"/>
           <w:sz w:val="24"/>
           <w:lang w:val="es-CO"/>
         </w:rPr>
@@ -2326,6 +2576,7 @@
         </w:numPr>
         <w:ind w:left="360" w:hanging="360"/>
         <w:rPr>
+          <w:color w:val="0F243E" w:themeColor="text2" w:themeShade="80"/>
           <w:sz w:val="24"/>
           <w:lang w:val="es-CO"/>
         </w:rPr>
@@ -2340,6 +2591,7 @@
         </w:numPr>
         <w:ind w:left="360" w:hanging="360"/>
         <w:rPr>
+          <w:color w:val="0F243E" w:themeColor="text2" w:themeShade="80"/>
           <w:sz w:val="24"/>
           <w:lang w:val="es-CO"/>
         </w:rPr>
@@ -2354,6 +2606,7 @@
         </w:numPr>
         <w:ind w:left="360" w:hanging="360"/>
         <w:rPr>
+          <w:color w:val="0F243E" w:themeColor="text2" w:themeShade="80"/>
           <w:sz w:val="24"/>
           <w:lang w:val="es-CO"/>
         </w:rPr>
@@ -2368,6 +2621,7 @@
         </w:numPr>
         <w:ind w:left="360" w:hanging="360"/>
         <w:rPr>
+          <w:color w:val="0F243E" w:themeColor="text2" w:themeShade="80"/>
           <w:sz w:val="24"/>
           <w:lang w:val="es-CO"/>
         </w:rPr>
@@ -2382,6 +2636,7 @@
         </w:numPr>
         <w:ind w:left="360" w:hanging="360"/>
         <w:rPr>
+          <w:color w:val="0F243E" w:themeColor="text2" w:themeShade="80"/>
           <w:sz w:val="24"/>
           <w:lang w:val="es-CO"/>
         </w:rPr>
@@ -2396,6 +2651,7 @@
         </w:numPr>
         <w:ind w:left="360" w:hanging="360"/>
         <w:rPr>
+          <w:color w:val="0F243E" w:themeColor="text2" w:themeShade="80"/>
           <w:sz w:val="24"/>
           <w:lang w:val="es-CO"/>
         </w:rPr>
@@ -2410,6 +2666,7 @@
         </w:numPr>
         <w:ind w:left="360" w:hanging="360"/>
         <w:rPr>
+          <w:color w:val="0F243E" w:themeColor="text2" w:themeShade="80"/>
           <w:sz w:val="24"/>
           <w:lang w:val="es-CO"/>
         </w:rPr>
@@ -2424,6 +2681,7 @@
         </w:numPr>
         <w:ind w:left="360" w:hanging="360"/>
         <w:rPr>
+          <w:color w:val="0F243E" w:themeColor="text2" w:themeShade="80"/>
           <w:sz w:val="24"/>
           <w:lang w:val="es-CO"/>
         </w:rPr>
@@ -2438,6 +2696,7 @@
         </w:numPr>
         <w:ind w:left="360" w:hanging="360"/>
         <w:rPr>
+          <w:color w:val="0F243E" w:themeColor="text2" w:themeShade="80"/>
           <w:sz w:val="24"/>
           <w:lang w:val="es-CO"/>
         </w:rPr>
@@ -2452,6 +2711,7 @@
         </w:numPr>
         <w:ind w:left="360" w:hanging="360"/>
         <w:rPr>
+          <w:color w:val="0F243E" w:themeColor="text2" w:themeShade="80"/>
           <w:sz w:val="24"/>
           <w:lang w:val="es-CO"/>
         </w:rPr>
@@ -2466,6 +2726,7 @@
         </w:numPr>
         <w:ind w:left="360" w:hanging="360"/>
         <w:rPr>
+          <w:color w:val="0F243E" w:themeColor="text2" w:themeShade="80"/>
           <w:sz w:val="24"/>
           <w:lang w:val="es-CO"/>
         </w:rPr>
@@ -2480,6 +2741,7 @@
         </w:numPr>
         <w:ind w:left="360" w:hanging="360"/>
         <w:rPr>
+          <w:color w:val="0F243E" w:themeColor="text2" w:themeShade="80"/>
           <w:sz w:val="24"/>
           <w:lang w:val="es-CO"/>
         </w:rPr>
@@ -2494,6 +2756,7 @@
         </w:numPr>
         <w:ind w:left="360" w:hanging="360"/>
         <w:rPr>
+          <w:color w:val="0F243E" w:themeColor="text2" w:themeShade="80"/>
           <w:sz w:val="24"/>
           <w:lang w:val="es-CO"/>
         </w:rPr>
@@ -2508,6 +2771,7 @@
         </w:numPr>
         <w:ind w:left="360" w:hanging="360"/>
         <w:rPr>
+          <w:color w:val="0F243E" w:themeColor="text2" w:themeShade="80"/>
           <w:sz w:val="24"/>
           <w:lang w:val="es-CO"/>
         </w:rPr>
@@ -2522,19 +2786,22 @@
         </w:numPr>
         <w:ind w:left="360" w:hanging="360"/>
         <w:rPr>
-          <w:lang w:val="es-CO"/>
-        </w:rPr>
-      </w:pPr>
-    </w:p>
-    <w:p>
-      <w:pPr>
-        <w:rPr>
+          <w:color w:val="0F243E" w:themeColor="text2" w:themeShade="80"/>
+          <w:lang w:val="es-CO"/>
+        </w:rPr>
+      </w:pPr>
+    </w:p>
+    <w:p>
+      <w:pPr>
+        <w:rPr>
+          <w:color w:val="0F243E" w:themeColor="text2" w:themeShade="80"/>
           <w:lang w:val="es-CO"/>
         </w:rPr>
       </w:pPr>
       <w:r>
         <w:rPr>
           <w:b/>
+          <w:color w:val="0F243E" w:themeColor="text2" w:themeShade="80"/>
           <w:sz w:val="24"/>
           <w:lang w:val="es-CO"/>
         </w:rPr>
@@ -2544,6 +2811,7 @@
       <w:r>
         <w:rPr>
           <w:b/>
+          <w:color w:val="0F243E" w:themeColor="text2" w:themeShade="80"/>
           <w:sz w:val="24"/>
           <w:lang w:val="es-CO"/>
         </w:rPr>
@@ -2553,6 +2821,7 @@
       <w:r>
         <w:rPr>
           <w:b/>
+          <w:color w:val="0F243E" w:themeColor="text2" w:themeShade="80"/>
           <w:sz w:val="24"/>
           <w:lang w:val="es-CO"/>
         </w:rPr>
@@ -2562,9 +2831,13 @@
     <w:p>
       <w:pPr>
         <w:pStyle w:val="Listaconnmeros"/>
+        <w:rPr>
+          <w:color w:val="0F243E" w:themeColor="text2" w:themeShade="80"/>
+        </w:rPr>
       </w:pPr>
       <w:r>
         <w:rPr>
+          <w:color w:val="0F243E" w:themeColor="text2" w:themeShade="80"/>
           <w:sz w:val="24"/>
           <w:lang w:val="es-CO"/>
         </w:rPr>
@@ -2572,6 +2845,7 @@
       </w:r>
       <w:r>
         <w:rPr>
+          <w:color w:val="0F243E" w:themeColor="text2" w:themeShade="80"/>
           <w:sz w:val="24"/>
         </w:rPr>
         <w:t>[10 pts]</w:t>
@@ -2580,9 +2854,13 @@
     <w:p>
       <w:pPr>
         <w:pStyle w:val="Listaconnmeros"/>
+        <w:rPr>
+          <w:color w:val="0F243E" w:themeColor="text2" w:themeShade="80"/>
+        </w:rPr>
       </w:pPr>
       <w:r>
         <w:rPr>
+          <w:color w:val="0F243E" w:themeColor="text2" w:themeShade="80"/>
           <w:sz w:val="24"/>
           <w:lang w:val="es-CO"/>
         </w:rPr>
@@ -2590,6 +2868,7 @@
       </w:r>
       <w:r>
         <w:rPr>
+          <w:color w:val="0F243E" w:themeColor="text2" w:themeShade="80"/>
           <w:sz w:val="24"/>
         </w:rPr>
         <w:t>[10 pts]</w:t>
@@ -2598,8 +2877,14 @@
     <w:p>
       <w:pPr>
         <w:spacing w:after="120"/>
+        <w:rPr>
+          <w:color w:val="0F243E" w:themeColor="text2" w:themeShade="80"/>
+        </w:rPr>
       </w:pPr>
       <w:r>
+        <w:rPr>
+          <w:color w:val="0F243E" w:themeColor="text2" w:themeShade="80"/>
+        </w:rPr>
         <w:br/>
         <w:t>Comentarios del docente: ____________________________________________________</w:t>
       </w:r>
@@ -2607,8 +2892,14 @@
     <w:p>
       <w:pPr>
         <w:spacing w:after="120"/>
+        <w:rPr>
+          <w:color w:val="0F243E" w:themeColor="text2" w:themeShade="80"/>
+        </w:rPr>
       </w:pPr>
       <w:r>
+        <w:rPr>
+          <w:color w:val="0F243E" w:themeColor="text2" w:themeShade="80"/>
+        </w:rPr>
         <w:t>______________________________________________________________________________</w:t>
       </w:r>
     </w:p>

</xml_diff>